<commit_message>
Added last added photos
</commit_message>
<xml_diff>
--- a/docs/licenta_cnc.docx
+++ b/docs/licenta_cnc.docx
@@ -1077,10 +1077,24 @@
             <w:pStyle w:val="TOCHeading"/>
           </w:pPr>
           <w:r>
+            <w:rPr>
+              <w:lang w:val="ro-RO"/>
+            </w:rPr>
             <w:t>C</w:t>
           </w:r>
           <w:r>
-            <w:t>uprins</w:t>
+            <w:rPr>
+              <w:lang w:val="ro-RO"/>
+            </w:rPr>
+            <w:t>upri</w:t>
+          </w:r>
+          <w:bookmarkStart w:id="2" w:name="_GoBack"/>
+          <w:bookmarkEnd w:id="2"/>
+          <w:r>
+            <w:rPr>
+              <w:lang w:val="ro-RO"/>
+            </w:rPr>
+            <w:t>ns</w:t>
           </w:r>
         </w:p>
         <w:p>
@@ -6329,7 +6343,7 @@
           <w:lang w:val="ro-RO"/>
         </w:rPr>
       </w:pPr>
-      <w:bookmarkStart w:id="2" w:name="_Toc125178"/>
+      <w:bookmarkStart w:id="3" w:name="_Toc125178"/>
       <w:r>
         <w:rPr>
           <w:lang w:val="ro-RO"/>
@@ -6349,7 +6363,7 @@
         </w:rPr>
         <w:t>utilizate</w:t>
       </w:r>
-      <w:bookmarkEnd w:id="2"/>
+      <w:bookmarkEnd w:id="3"/>
     </w:p>
     <w:p>
       <w:pPr>
@@ -6439,14 +6453,14 @@
           <w:lang w:val="ro-RO"/>
         </w:rPr>
       </w:pPr>
-      <w:bookmarkStart w:id="3" w:name="_Toc125179"/>
+      <w:bookmarkStart w:id="4" w:name="_Toc125179"/>
       <w:r>
         <w:rPr>
           <w:lang w:val="ro-RO"/>
         </w:rPr>
         <w:t>Software</w:t>
       </w:r>
-      <w:bookmarkEnd w:id="3"/>
+      <w:bookmarkEnd w:id="4"/>
     </w:p>
     <w:p>
       <w:pPr>
@@ -6641,7 +6655,7 @@
           <w:lang w:val="ro-RO"/>
         </w:rPr>
       </w:pPr>
-      <w:bookmarkStart w:id="4" w:name="_Toc125180"/>
+      <w:bookmarkStart w:id="5" w:name="_Toc125180"/>
       <w:r>
         <w:rPr>
           <w:lang w:val="ro-RO"/>
@@ -6672,7 +6686,7 @@
         </w:rPr>
         <w:t xml:space="preserve"> Arduino</w:t>
       </w:r>
-      <w:bookmarkEnd w:id="4"/>
+      <w:bookmarkEnd w:id="5"/>
     </w:p>
     <w:p>
       <w:pPr>
@@ -7104,6 +7118,7 @@
           <w:id w:val="560147265"/>
           <w:citation/>
         </w:sdtPr>
+        <w:sdtEndPr/>
         <w:sdtContent>
           <w:r>
             <w:rPr>
@@ -7158,6 +7173,7 @@
           <w:id w:val="-937759684"/>
           <w:citation/>
         </w:sdtPr>
+        <w:sdtEndPr/>
         <w:sdtContent>
           <w:r>
             <w:rPr>
@@ -7213,14 +7229,14 @@
           <w:lang w:val="ro-RO"/>
         </w:rPr>
       </w:pPr>
-      <w:bookmarkStart w:id="5" w:name="_Toc125181"/>
+      <w:bookmarkStart w:id="6" w:name="_Toc125181"/>
       <w:r>
         <w:rPr>
           <w:lang w:val="ro-RO"/>
         </w:rPr>
         <w:t>Aplicația de comunicație cu Arduino</w:t>
       </w:r>
-      <w:bookmarkEnd w:id="5"/>
+      <w:bookmarkEnd w:id="6"/>
     </w:p>
     <w:p>
       <w:pPr>
@@ -7325,7 +7341,7 @@
           <w:lang w:val="ro-RO"/>
         </w:rPr>
       </w:pPr>
-      <w:bookmarkStart w:id="6" w:name="_Toc125182"/>
+      <w:bookmarkStart w:id="7" w:name="_Toc125182"/>
       <w:r>
         <w:rPr>
           <w:lang w:val="ro-RO"/>
@@ -7338,7 +7354,7 @@
         </w:rPr>
         <w:t xml:space="preserve"> pentru conversia imaginilor</w:t>
       </w:r>
-      <w:bookmarkEnd w:id="6"/>
+      <w:bookmarkEnd w:id="7"/>
       <w:r>
         <w:rPr>
           <w:lang w:val="ro-RO"/>
@@ -7463,8 +7479,8 @@
           <w:lang w:val="ro-RO"/>
         </w:rPr>
       </w:pPr>
-      <w:bookmarkStart w:id="7" w:name="_Ref536357163"/>
-      <w:bookmarkStart w:id="8" w:name="_Toc125183"/>
+      <w:bookmarkStart w:id="8" w:name="_Ref536357163"/>
+      <w:bookmarkStart w:id="9" w:name="_Toc125183"/>
       <w:r>
         <w:rPr>
           <w:lang w:val="ro-RO"/>
@@ -7472,8 +7488,8 @@
         <w:lastRenderedPageBreak/>
         <w:t>Hardware</w:t>
       </w:r>
-      <w:bookmarkEnd w:id="7"/>
       <w:bookmarkEnd w:id="8"/>
+      <w:bookmarkEnd w:id="9"/>
     </w:p>
     <w:p>
       <w:pPr>
@@ -7539,14 +7555,14 @@
           <w:lang w:val="ro-RO"/>
         </w:rPr>
       </w:pPr>
-      <w:bookmarkStart w:id="9" w:name="_Toc125184"/>
+      <w:bookmarkStart w:id="10" w:name="_Toc125184"/>
       <w:r>
         <w:rPr>
           <w:lang w:val="ro-RO"/>
         </w:rPr>
         <w:t>Microcontroler</w:t>
       </w:r>
-      <w:bookmarkEnd w:id="9"/>
+      <w:bookmarkEnd w:id="10"/>
     </w:p>
     <w:p>
       <w:pPr>
@@ -7715,7 +7731,7 @@
               <w:pStyle w:val="Caption"/>
               <w:jc w:val="center"/>
             </w:pPr>
-            <w:bookmarkStart w:id="10" w:name="_Toc125236"/>
+            <w:bookmarkStart w:id="11" w:name="_Toc125236"/>
             <w:r>
               <w:rPr>
                 <w:lang w:val="ro-RO"/>
@@ -7725,14 +7741,27 @@
             <w:r>
               <w:t xml:space="preserve"> </w:t>
             </w:r>
-            <w:fldSimple w:instr=" SEQ Figura \* ARABIC ">
-              <w:r>
-                <w:rPr>
-                  <w:noProof/>
-                </w:rPr>
-                <w:t>1</w:t>
-              </w:r>
-            </w:fldSimple>
+            <w:r>
+              <w:fldChar w:fldCharType="begin"/>
+            </w:r>
+            <w:r>
+              <w:instrText xml:space="preserve"> SEQ Figura \* ARABIC </w:instrText>
+            </w:r>
+            <w:r>
+              <w:fldChar w:fldCharType="separate"/>
+            </w:r>
+            <w:r>
+              <w:rPr>
+                <w:noProof/>
+              </w:rPr>
+              <w:t>1</w:t>
+            </w:r>
+            <w:r>
+              <w:rPr>
+                <w:noProof/>
+              </w:rPr>
+              <w:fldChar w:fldCharType="end"/>
+            </w:r>
             <w:r>
               <w:t xml:space="preserve"> </w:t>
             </w:r>
@@ -7745,7 +7774,7 @@
             <w:r>
               <w:t>Arduino UNO</w:t>
             </w:r>
-            <w:bookmarkEnd w:id="10"/>
+            <w:bookmarkEnd w:id="11"/>
           </w:p>
           <w:p>
             <w:pPr>
@@ -8958,8 +8987,8 @@
           <w:lang w:val="ro-RO"/>
         </w:rPr>
       </w:pPr>
-      <w:bookmarkStart w:id="11" w:name="_Ref536311625"/>
-      <w:bookmarkStart w:id="12" w:name="_Toc125185"/>
+      <w:bookmarkStart w:id="12" w:name="_Ref536311625"/>
+      <w:bookmarkStart w:id="13" w:name="_Toc125185"/>
       <w:r>
         <w:rPr>
           <w:lang w:val="ro-RO"/>
@@ -8973,8 +9002,8 @@
         </w:rPr>
         <w:t>shield</w:t>
       </w:r>
-      <w:bookmarkEnd w:id="11"/>
       <w:bookmarkEnd w:id="12"/>
+      <w:bookmarkEnd w:id="13"/>
     </w:p>
     <w:p>
       <w:pPr>
@@ -9122,7 +9151,7 @@
         <w:pStyle w:val="Caption"/>
         <w:jc w:val="center"/>
       </w:pPr>
-      <w:bookmarkStart w:id="13" w:name="_Toc125237"/>
+      <w:bookmarkStart w:id="14" w:name="_Toc125237"/>
       <w:r>
         <w:rPr>
           <w:lang w:val="ro-RO"/>
@@ -9132,14 +9161,27 @@
       <w:r>
         <w:t xml:space="preserve"> </w:t>
       </w:r>
-      <w:fldSimple w:instr=" SEQ Figura \* ARABIC ">
-        <w:r>
-          <w:rPr>
-            <w:noProof/>
-          </w:rPr>
-          <w:t>2</w:t>
-        </w:r>
-      </w:fldSimple>
+      <w:r>
+        <w:fldChar w:fldCharType="begin"/>
+      </w:r>
+      <w:r>
+        <w:instrText xml:space="preserve"> SEQ Figura \* ARABIC </w:instrText>
+      </w:r>
+      <w:r>
+        <w:fldChar w:fldCharType="separate"/>
+      </w:r>
+      <w:r>
+        <w:rPr>
+          <w:noProof/>
+        </w:rPr>
+        <w:t>2</w:t>
+      </w:r>
+      <w:r>
+        <w:rPr>
+          <w:noProof/>
+        </w:rPr>
+        <w:fldChar w:fldCharType="end"/>
+      </w:r>
       <w:r>
         <w:t xml:space="preserve"> </w:t>
       </w:r>
@@ -9152,7 +9194,7 @@
       <w:r>
         <w:t>CNC shield</w:t>
       </w:r>
-      <w:bookmarkEnd w:id="13"/>
+      <w:bookmarkEnd w:id="14"/>
     </w:p>
     <w:p>
       <w:pPr>
@@ -9705,8 +9747,8 @@
           <w:lang w:val="ro-RO"/>
         </w:rPr>
       </w:pPr>
-      <w:bookmarkStart w:id="14" w:name="_Ref536450273"/>
-      <w:bookmarkStart w:id="15" w:name="_Toc125186"/>
+      <w:bookmarkStart w:id="15" w:name="_Ref536450273"/>
+      <w:bookmarkStart w:id="16" w:name="_Toc125186"/>
       <w:r>
         <w:rPr>
           <w:lang w:val="ro-RO"/>
@@ -9719,8 +9761,8 @@
         </w:rPr>
         <w:t xml:space="preserve"> pas cu pas</w:t>
       </w:r>
-      <w:bookmarkEnd w:id="14"/>
       <w:bookmarkEnd w:id="15"/>
+      <w:bookmarkEnd w:id="16"/>
     </w:p>
     <w:p>
       <w:pPr>
@@ -9946,7 +9988,7 @@
               <w:pStyle w:val="Caption"/>
               <w:jc w:val="center"/>
             </w:pPr>
-            <w:bookmarkStart w:id="16" w:name="_Toc125238"/>
+            <w:bookmarkStart w:id="17" w:name="_Toc125238"/>
             <w:r>
               <w:rPr>
                 <w:lang w:val="ro-RO"/>
@@ -9956,14 +9998,27 @@
             <w:r>
               <w:t xml:space="preserve"> </w:t>
             </w:r>
-            <w:fldSimple w:instr=" SEQ Figura \* ARABIC ">
-              <w:r>
-                <w:rPr>
-                  <w:noProof/>
-                </w:rPr>
-                <w:t>3</w:t>
-              </w:r>
-            </w:fldSimple>
+            <w:r>
+              <w:fldChar w:fldCharType="begin"/>
+            </w:r>
+            <w:r>
+              <w:instrText xml:space="preserve"> SEQ Figura \* ARABIC </w:instrText>
+            </w:r>
+            <w:r>
+              <w:fldChar w:fldCharType="separate"/>
+            </w:r>
+            <w:r>
+              <w:rPr>
+                <w:noProof/>
+              </w:rPr>
+              <w:t>3</w:t>
+            </w:r>
+            <w:r>
+              <w:rPr>
+                <w:noProof/>
+              </w:rPr>
+              <w:fldChar w:fldCharType="end"/>
+            </w:r>
             <w:r>
               <w:t xml:space="preserve"> </w:t>
             </w:r>
@@ -9976,7 +10031,7 @@
             <w:r>
               <w:t>Motor Pas cu Pas Nema17</w:t>
             </w:r>
-            <w:bookmarkEnd w:id="16"/>
+            <w:bookmarkEnd w:id="17"/>
           </w:p>
         </w:tc>
         <w:tc>
@@ -10190,24 +10245,24 @@
           <w:lang w:val="ro-RO"/>
         </w:rPr>
       </w:pPr>
-      <w:bookmarkStart w:id="17" w:name="_Ref536311737"/>
-      <w:bookmarkStart w:id="18" w:name="_Ref536450924"/>
-      <w:bookmarkStart w:id="19" w:name="_Toc125187"/>
+      <w:bookmarkStart w:id="18" w:name="_Ref536311737"/>
+      <w:bookmarkStart w:id="19" w:name="_Ref536450924"/>
+      <w:bookmarkStart w:id="20" w:name="_Toc125187"/>
       <w:r>
         <w:rPr>
           <w:lang w:val="ro-RO"/>
         </w:rPr>
         <w:t xml:space="preserve">Drivere pentru </w:t>
       </w:r>
-      <w:bookmarkEnd w:id="17"/>
+      <w:bookmarkEnd w:id="18"/>
       <w:r>
         <w:rPr>
           <w:lang w:val="ro-RO"/>
         </w:rPr>
         <w:t>motoarele pas cu pas</w:t>
       </w:r>
-      <w:bookmarkEnd w:id="18"/>
       <w:bookmarkEnd w:id="19"/>
+      <w:bookmarkEnd w:id="20"/>
     </w:p>
     <w:p>
       <w:pPr>
@@ -10552,18 +10607,31 @@
               <w:pStyle w:val="Caption"/>
               <w:jc w:val="center"/>
             </w:pPr>
-            <w:bookmarkStart w:id="20" w:name="_Toc125239"/>
+            <w:bookmarkStart w:id="21" w:name="_Toc125239"/>
             <w:r>
               <w:t xml:space="preserve">Figura </w:t>
             </w:r>
-            <w:fldSimple w:instr=" SEQ Figura \* ARABIC ">
-              <w:r>
-                <w:rPr>
-                  <w:noProof/>
-                </w:rPr>
-                <w:t>4</w:t>
-              </w:r>
-            </w:fldSimple>
+            <w:r>
+              <w:fldChar w:fldCharType="begin"/>
+            </w:r>
+            <w:r>
+              <w:instrText xml:space="preserve"> SEQ Figura \* ARABIC </w:instrText>
+            </w:r>
+            <w:r>
+              <w:fldChar w:fldCharType="separate"/>
+            </w:r>
+            <w:r>
+              <w:rPr>
+                <w:noProof/>
+              </w:rPr>
+              <w:t>4</w:t>
+            </w:r>
+            <w:r>
+              <w:rPr>
+                <w:noProof/>
+              </w:rPr>
+              <w:fldChar w:fldCharType="end"/>
+            </w:r>
             <w:r>
               <w:t xml:space="preserve"> </w:t>
             </w:r>
@@ -10576,7 +10644,7 @@
             <w:r>
               <w:t>Driver A4988</w:t>
             </w:r>
-            <w:bookmarkEnd w:id="20"/>
+            <w:bookmarkEnd w:id="21"/>
           </w:p>
           <w:p>
             <w:pPr>
@@ -10613,18 +10681,31 @@
               <w:pStyle w:val="Caption"/>
               <w:jc w:val="center"/>
             </w:pPr>
-            <w:bookmarkStart w:id="21" w:name="_Toc125240"/>
+            <w:bookmarkStart w:id="22" w:name="_Toc125240"/>
             <w:r>
               <w:t xml:space="preserve">Figura </w:t>
             </w:r>
-            <w:fldSimple w:instr=" SEQ Figura \* ARABIC ">
-              <w:r>
-                <w:rPr>
-                  <w:noProof/>
-                </w:rPr>
-                <w:t>5</w:t>
-              </w:r>
-            </w:fldSimple>
+            <w:r>
+              <w:fldChar w:fldCharType="begin"/>
+            </w:r>
+            <w:r>
+              <w:instrText xml:space="preserve"> SEQ Figura \* ARABIC </w:instrText>
+            </w:r>
+            <w:r>
+              <w:fldChar w:fldCharType="separate"/>
+            </w:r>
+            <w:r>
+              <w:rPr>
+                <w:noProof/>
+              </w:rPr>
+              <w:t>5</w:t>
+            </w:r>
+            <w:r>
+              <w:rPr>
+                <w:noProof/>
+              </w:rPr>
+              <w:fldChar w:fldCharType="end"/>
+            </w:r>
             <w:r>
               <w:t xml:space="preserve"> </w:t>
             </w:r>
@@ -10637,7 +10718,7 @@
             <w:r>
               <w:t>Driver DRV8825</w:t>
             </w:r>
-            <w:bookmarkEnd w:id="21"/>
+            <w:bookmarkEnd w:id="22"/>
           </w:p>
           <w:p>
             <w:pPr>
@@ -11316,8 +11397,8 @@
           <w:lang w:val="ro-RO"/>
         </w:rPr>
       </w:pPr>
-      <w:bookmarkStart w:id="22" w:name="_Ref536438244"/>
-      <w:bookmarkStart w:id="23" w:name="_Toc125188"/>
+      <w:bookmarkStart w:id="23" w:name="_Ref536438244"/>
+      <w:bookmarkStart w:id="24" w:name="_Toc125188"/>
       <w:r>
         <w:rPr>
           <w:i/>
@@ -11338,8 +11419,8 @@
         </w:rPr>
         <w:t>pentru limitarea axelor</w:t>
       </w:r>
-      <w:bookmarkEnd w:id="22"/>
       <w:bookmarkEnd w:id="23"/>
+      <w:bookmarkEnd w:id="24"/>
     </w:p>
     <w:tbl>
       <w:tblPr>
@@ -11567,22 +11648,35 @@
                 <w:lang w:val="ro-RO"/>
               </w:rPr>
             </w:pPr>
-            <w:bookmarkStart w:id="24" w:name="_Toc125241"/>
+            <w:bookmarkStart w:id="25" w:name="_Toc125241"/>
             <w:r>
               <w:t xml:space="preserve">Figura </w:t>
             </w:r>
-            <w:fldSimple w:instr=" SEQ Figura \* ARABIC ">
-              <w:r>
-                <w:rPr>
-                  <w:noProof/>
-                </w:rPr>
-                <w:t>6</w:t>
-              </w:r>
-            </w:fldSimple>
+            <w:r>
+              <w:fldChar w:fldCharType="begin"/>
+            </w:r>
+            <w:r>
+              <w:instrText xml:space="preserve"> SEQ Figura \* ARABIC </w:instrText>
+            </w:r>
+            <w:r>
+              <w:fldChar w:fldCharType="separate"/>
+            </w:r>
+            <w:r>
+              <w:rPr>
+                <w:noProof/>
+              </w:rPr>
+              <w:t>6</w:t>
+            </w:r>
+            <w:r>
+              <w:rPr>
+                <w:noProof/>
+              </w:rPr>
+              <w:fldChar w:fldCharType="end"/>
+            </w:r>
             <w:r>
               <w:t xml:space="preserve"> – Endstop switch</w:t>
             </w:r>
-            <w:bookmarkEnd w:id="24"/>
+            <w:bookmarkEnd w:id="25"/>
           </w:p>
         </w:tc>
       </w:tr>
@@ -11601,14 +11695,14 @@
           <w:lang w:val="ro-RO"/>
         </w:rPr>
       </w:pPr>
-      <w:bookmarkStart w:id="25" w:name="_Toc125189"/>
+      <w:bookmarkStart w:id="26" w:name="_Toc125189"/>
       <w:r>
         <w:rPr>
           <w:lang w:val="ro-RO"/>
         </w:rPr>
         <w:t>Sursă de alimentare</w:t>
       </w:r>
-      <w:bookmarkEnd w:id="25"/>
+      <w:bookmarkEnd w:id="26"/>
     </w:p>
     <w:tbl>
       <w:tblPr>
@@ -11828,22 +11922,35 @@
               <w:pStyle w:val="Caption"/>
               <w:jc w:val="center"/>
             </w:pPr>
-            <w:bookmarkStart w:id="26" w:name="_Toc125242"/>
+            <w:bookmarkStart w:id="27" w:name="_Toc125242"/>
             <w:r>
               <w:t xml:space="preserve">Figura </w:t>
             </w:r>
-            <w:fldSimple w:instr=" SEQ Figura \* ARABIC ">
-              <w:r>
-                <w:rPr>
-                  <w:noProof/>
-                </w:rPr>
-                <w:t>7</w:t>
-              </w:r>
-            </w:fldSimple>
+            <w:r>
+              <w:fldChar w:fldCharType="begin"/>
+            </w:r>
+            <w:r>
+              <w:instrText xml:space="preserve"> SEQ Figura \* ARABIC </w:instrText>
+            </w:r>
+            <w:r>
+              <w:fldChar w:fldCharType="separate"/>
+            </w:r>
+            <w:r>
+              <w:rPr>
+                <w:noProof/>
+              </w:rPr>
+              <w:t>7</w:t>
+            </w:r>
+            <w:r>
+              <w:rPr>
+                <w:noProof/>
+              </w:rPr>
+              <w:fldChar w:fldCharType="end"/>
+            </w:r>
             <w:r>
               <w:t xml:space="preserve"> – Sursă aliminetare</w:t>
             </w:r>
-            <w:bookmarkEnd w:id="26"/>
+            <w:bookmarkEnd w:id="27"/>
           </w:p>
           <w:p/>
         </w:tc>
@@ -11901,14 +12008,14 @@
           <w:lang w:val="ro-RO"/>
         </w:rPr>
       </w:pPr>
-      <w:bookmarkStart w:id="27" w:name="_Toc125190"/>
+      <w:bookmarkStart w:id="28" w:name="_Toc125190"/>
       <w:r>
         <w:rPr>
           <w:lang w:val="ro-RO"/>
         </w:rPr>
         <w:t>Mecanice</w:t>
       </w:r>
-      <w:bookmarkEnd w:id="27"/>
+      <w:bookmarkEnd w:id="28"/>
     </w:p>
     <w:p>
       <w:pPr>
@@ -11960,7 +12067,7 @@
           <w:lang w:val="ro-RO"/>
         </w:rPr>
       </w:pPr>
-      <w:bookmarkStart w:id="28" w:name="_Toc125191"/>
+      <w:bookmarkStart w:id="29" w:name="_Toc125191"/>
       <w:r>
         <w:rPr>
           <w:lang w:val="ro-RO"/>
@@ -11980,7 +12087,7 @@
         </w:rPr>
         <w:t xml:space="preserve"> plastic</w:t>
       </w:r>
-      <w:bookmarkEnd w:id="28"/>
+      <w:bookmarkEnd w:id="29"/>
     </w:p>
     <w:p>
       <w:pPr>
@@ -12041,6 +12148,7 @@
           <w:id w:val="1505172085"/>
           <w:citation/>
         </w:sdtPr>
+        <w:sdtEndPr/>
         <w:sdtContent>
           <w:r>
             <w:rPr>
@@ -12096,14 +12204,14 @@
           <w:lang w:val="ro-RO"/>
         </w:rPr>
       </w:pPr>
-      <w:bookmarkStart w:id="29" w:name="_Toc125192"/>
+      <w:bookmarkStart w:id="30" w:name="_Toc125192"/>
       <w:r>
         <w:rPr>
           <w:lang w:val="ro-RO"/>
         </w:rPr>
         <w:t>Tije cromate</w:t>
       </w:r>
-      <w:bookmarkEnd w:id="29"/>
+      <w:bookmarkEnd w:id="30"/>
       <w:r>
         <w:rPr>
           <w:lang w:val="ro-RO"/>
@@ -12363,22 +12471,35 @@
                 <w:lang w:val="ro-RO"/>
               </w:rPr>
             </w:pPr>
-            <w:bookmarkStart w:id="30" w:name="_Toc125243"/>
+            <w:bookmarkStart w:id="31" w:name="_Toc125243"/>
             <w:r>
               <w:t xml:space="preserve">Figura </w:t>
             </w:r>
-            <w:fldSimple w:instr=" SEQ Figura \* ARABIC ">
-              <w:r>
-                <w:rPr>
-                  <w:noProof/>
-                </w:rPr>
-                <w:t>8</w:t>
-              </w:r>
-            </w:fldSimple>
+            <w:r>
+              <w:fldChar w:fldCharType="begin"/>
+            </w:r>
+            <w:r>
+              <w:instrText xml:space="preserve"> SEQ Figura \* ARABIC </w:instrText>
+            </w:r>
+            <w:r>
+              <w:fldChar w:fldCharType="separate"/>
+            </w:r>
+            <w:r>
+              <w:rPr>
+                <w:noProof/>
+              </w:rPr>
+              <w:t>8</w:t>
+            </w:r>
+            <w:r>
+              <w:rPr>
+                <w:noProof/>
+              </w:rPr>
+              <w:fldChar w:fldCharType="end"/>
+            </w:r>
             <w:r>
               <w:t xml:space="preserve"> – Tije cromate de 10, respective 8 mm diametru</w:t>
             </w:r>
-            <w:bookmarkEnd w:id="30"/>
+            <w:bookmarkEnd w:id="31"/>
           </w:p>
         </w:tc>
       </w:tr>
@@ -12397,7 +12518,7 @@
           <w:lang w:val="ro-RO"/>
         </w:rPr>
       </w:pPr>
-      <w:bookmarkStart w:id="31" w:name="_Toc125193"/>
+      <w:bookmarkStart w:id="32" w:name="_Toc125193"/>
       <w:r>
         <w:rPr>
           <w:lang w:val="ro-RO"/>
@@ -12410,7 +12531,7 @@
         </w:rPr>
         <w:t>i</w:t>
       </w:r>
-      <w:bookmarkEnd w:id="31"/>
+      <w:bookmarkEnd w:id="32"/>
     </w:p>
     <w:p>
       <w:pPr>
@@ -12770,22 +12891,35 @@
                 <w:lang w:val="ro-RO"/>
               </w:rPr>
             </w:pPr>
-            <w:bookmarkStart w:id="32" w:name="_Toc125244"/>
+            <w:bookmarkStart w:id="33" w:name="_Toc125244"/>
             <w:r>
               <w:t xml:space="preserve">Figura </w:t>
             </w:r>
-            <w:fldSimple w:instr=" SEQ Figura \* ARABIC ">
-              <w:r>
-                <w:rPr>
-                  <w:noProof/>
-                </w:rPr>
-                <w:t>9</w:t>
-              </w:r>
-            </w:fldSimple>
+            <w:r>
+              <w:fldChar w:fldCharType="begin"/>
+            </w:r>
+            <w:r>
+              <w:instrText xml:space="preserve"> SEQ Figura \* ARABIC </w:instrText>
+            </w:r>
+            <w:r>
+              <w:fldChar w:fldCharType="separate"/>
+            </w:r>
+            <w:r>
+              <w:rPr>
+                <w:noProof/>
+              </w:rPr>
+              <w:t>9</w:t>
+            </w:r>
+            <w:r>
+              <w:rPr>
+                <w:noProof/>
+              </w:rPr>
+              <w:fldChar w:fldCharType="end"/>
+            </w:r>
             <w:r>
               <w:t xml:space="preserve"> – Rulment liniar</w:t>
             </w:r>
-            <w:bookmarkEnd w:id="32"/>
+            <w:bookmarkEnd w:id="33"/>
           </w:p>
         </w:tc>
         <w:tc>
@@ -12859,22 +12993,35 @@
                 <w:lang w:val="ro-RO"/>
               </w:rPr>
             </w:pPr>
-            <w:bookmarkStart w:id="33" w:name="_Toc125245"/>
+            <w:bookmarkStart w:id="34" w:name="_Toc125245"/>
             <w:r>
               <w:t xml:space="preserve">Figura </w:t>
             </w:r>
-            <w:fldSimple w:instr=" SEQ Figura \* ARABIC ">
-              <w:r>
-                <w:rPr>
-                  <w:noProof/>
-                </w:rPr>
-                <w:t>10</w:t>
-              </w:r>
-            </w:fldSimple>
+            <w:r>
+              <w:fldChar w:fldCharType="begin"/>
+            </w:r>
+            <w:r>
+              <w:instrText xml:space="preserve"> SEQ Figura \* ARABIC </w:instrText>
+            </w:r>
+            <w:r>
+              <w:fldChar w:fldCharType="separate"/>
+            </w:r>
+            <w:r>
+              <w:rPr>
+                <w:noProof/>
+              </w:rPr>
+              <w:t>10</w:t>
+            </w:r>
+            <w:r>
+              <w:rPr>
+                <w:noProof/>
+              </w:rPr>
+              <w:fldChar w:fldCharType="end"/>
+            </w:r>
             <w:r>
               <w:t xml:space="preserve"> – Rulment contragreutate 608RS</w:t>
             </w:r>
-            <w:bookmarkEnd w:id="33"/>
+            <w:bookmarkEnd w:id="34"/>
           </w:p>
         </w:tc>
       </w:tr>
@@ -12893,8 +13040,8 @@
           <w:lang w:val="ro-RO"/>
         </w:rPr>
       </w:pPr>
-      <w:bookmarkStart w:id="34" w:name="_Ref536449685"/>
-      <w:bookmarkStart w:id="35" w:name="_Toc125194"/>
+      <w:bookmarkStart w:id="35" w:name="_Ref536449685"/>
+      <w:bookmarkStart w:id="36" w:name="_Toc125194"/>
       <w:r>
         <w:rPr>
           <w:lang w:val="ro-RO"/>
@@ -12914,8 +13061,8 @@
         </w:rPr>
         <w:t xml:space="preserve"> trapezoidale</w:t>
       </w:r>
-      <w:bookmarkEnd w:id="34"/>
       <w:bookmarkEnd w:id="35"/>
+      <w:bookmarkEnd w:id="36"/>
     </w:p>
     <w:tbl>
       <w:tblPr>
@@ -13105,22 +13252,35 @@
                 <w:lang w:val="ro-RO"/>
               </w:rPr>
             </w:pPr>
-            <w:bookmarkStart w:id="36" w:name="_Toc125246"/>
+            <w:bookmarkStart w:id="37" w:name="_Toc125246"/>
             <w:r>
               <w:t xml:space="preserve">Figura </w:t>
             </w:r>
-            <w:fldSimple w:instr=" SEQ Figura \* ARABIC ">
-              <w:r>
-                <w:rPr>
-                  <w:noProof/>
-                </w:rPr>
-                <w:t>11</w:t>
-              </w:r>
-            </w:fldSimple>
+            <w:r>
+              <w:fldChar w:fldCharType="begin"/>
+            </w:r>
+            <w:r>
+              <w:instrText xml:space="preserve"> SEQ Figura \* ARABIC </w:instrText>
+            </w:r>
+            <w:r>
+              <w:fldChar w:fldCharType="separate"/>
+            </w:r>
+            <w:r>
+              <w:rPr>
+                <w:noProof/>
+              </w:rPr>
+              <w:t>11</w:t>
+            </w:r>
+            <w:r>
+              <w:rPr>
+                <w:noProof/>
+              </w:rPr>
+              <w:fldChar w:fldCharType="end"/>
+            </w:r>
             <w:r>
               <w:t xml:space="preserve"> – Șurub trapezoidal</w:t>
             </w:r>
-            <w:bookmarkEnd w:id="36"/>
+            <w:bookmarkEnd w:id="37"/>
           </w:p>
         </w:tc>
       </w:tr>
@@ -13139,7 +13299,7 @@
           <w:lang w:val="ro-RO"/>
         </w:rPr>
       </w:pPr>
-      <w:bookmarkStart w:id="37" w:name="_Toc125195"/>
+      <w:bookmarkStart w:id="38" w:name="_Toc125195"/>
       <w:r>
         <w:rPr>
           <w:i/>
@@ -13171,7 +13331,7 @@
         </w:rPr>
         <w:t xml:space="preserve"> pentru motor</w:t>
       </w:r>
-      <w:bookmarkEnd w:id="37"/>
+      <w:bookmarkEnd w:id="38"/>
     </w:p>
     <w:tbl>
       <w:tblPr>
@@ -13302,18 +13462,31 @@
                 <w:lang w:val="ro-RO"/>
               </w:rPr>
             </w:pPr>
-            <w:bookmarkStart w:id="38" w:name="_Toc125247"/>
+            <w:bookmarkStart w:id="39" w:name="_Toc125247"/>
             <w:r>
               <w:t xml:space="preserve">Figura </w:t>
             </w:r>
-            <w:fldSimple w:instr=" SEQ Figura \* ARABIC ">
-              <w:r>
-                <w:rPr>
-                  <w:noProof/>
-                </w:rPr>
-                <w:t>12</w:t>
-              </w:r>
-            </w:fldSimple>
+            <w:r>
+              <w:fldChar w:fldCharType="begin"/>
+            </w:r>
+            <w:r>
+              <w:instrText xml:space="preserve"> SEQ Figura \* ARABIC </w:instrText>
+            </w:r>
+            <w:r>
+              <w:fldChar w:fldCharType="separate"/>
+            </w:r>
+            <w:r>
+              <w:rPr>
+                <w:noProof/>
+              </w:rPr>
+              <w:t>12</w:t>
+            </w:r>
+            <w:r>
+              <w:rPr>
+                <w:noProof/>
+              </w:rPr>
+              <w:fldChar w:fldCharType="end"/>
+            </w:r>
             <w:r>
               <w:t xml:space="preserve"> - </w:t>
             </w:r>
@@ -13326,7 +13499,7 @@
             <w:r>
               <w:t xml:space="preserve"> de cuplaj flexibil</w:t>
             </w:r>
-            <w:bookmarkEnd w:id="38"/>
+            <w:bookmarkEnd w:id="39"/>
           </w:p>
         </w:tc>
       </w:tr>
@@ -13346,7 +13519,7 @@
           <w:lang w:val="ro-RO"/>
         </w:rPr>
       </w:pPr>
-      <w:bookmarkStart w:id="39" w:name="_Toc125196"/>
+      <w:bookmarkStart w:id="40" w:name="_Toc125196"/>
       <w:r>
         <w:rPr>
           <w:lang w:val="ro-RO"/>
@@ -13359,7 +13532,7 @@
         </w:rPr>
         <w:t xml:space="preserve"> și piulițe</w:t>
       </w:r>
-      <w:bookmarkEnd w:id="39"/>
+      <w:bookmarkEnd w:id="40"/>
     </w:p>
     <w:p>
       <w:pPr>
@@ -13527,14 +13700,14 @@
           <w:lang w:val="ro-RO"/>
         </w:rPr>
       </w:pPr>
-      <w:bookmarkStart w:id="40" w:name="_Toc125197"/>
+      <w:bookmarkStart w:id="41" w:name="_Toc125197"/>
       <w:r>
         <w:rPr>
           <w:lang w:val="ro-RO"/>
         </w:rPr>
         <w:t>Pat suport pentru desenare</w:t>
       </w:r>
-      <w:bookmarkEnd w:id="40"/>
+      <w:bookmarkEnd w:id="41"/>
     </w:p>
     <w:p>
       <w:pPr>
@@ -13612,7 +13785,7 @@
           <w:lang w:val="ro-RO"/>
         </w:rPr>
       </w:pPr>
-      <w:bookmarkStart w:id="41" w:name="_Toc125198"/>
+      <w:bookmarkStart w:id="42" w:name="_Toc125198"/>
       <w:r>
         <w:rPr>
           <w:lang w:val="ro-RO"/>
@@ -13637,7 +13810,7 @@
         </w:rPr>
         <w:t>CNC</w:t>
       </w:r>
-      <w:bookmarkEnd w:id="41"/>
+      <w:bookmarkEnd w:id="42"/>
     </w:p>
     <w:p>
       <w:pPr>
@@ -13751,8 +13924,8 @@
           <w:lang w:val="ro-RO"/>
         </w:rPr>
       </w:pPr>
-      <w:bookmarkStart w:id="42" w:name="_Ref536358647"/>
-      <w:bookmarkStart w:id="43" w:name="_Toc125199"/>
+      <w:bookmarkStart w:id="43" w:name="_Ref536358647"/>
+      <w:bookmarkStart w:id="44" w:name="_Toc125199"/>
       <w:r>
         <w:rPr>
           <w:lang w:val="ro-RO"/>
@@ -13760,8 +13933,8 @@
         <w:lastRenderedPageBreak/>
         <w:t>Asamblare</w:t>
       </w:r>
-      <w:bookmarkEnd w:id="42"/>
       <w:bookmarkEnd w:id="43"/>
+      <w:bookmarkEnd w:id="44"/>
     </w:p>
     <w:p>
       <w:pPr>
@@ -13820,14 +13993,14 @@
           <w:lang w:val="ro-RO"/>
         </w:rPr>
       </w:pPr>
-      <w:bookmarkStart w:id="44" w:name="_Toc125200"/>
+      <w:bookmarkStart w:id="45" w:name="_Toc125200"/>
       <w:r>
         <w:rPr>
           <w:lang w:val="ro-RO"/>
         </w:rPr>
         <w:t>Asamblarea componentelor electrice</w:t>
       </w:r>
-      <w:bookmarkEnd w:id="44"/>
+      <w:bookmarkEnd w:id="45"/>
     </w:p>
     <w:p>
       <w:pPr>
@@ -13972,8 +14145,8 @@
                 <w:lang w:val="ro-RO"/>
               </w:rPr>
             </w:pPr>
-            <w:bookmarkStart w:id="45" w:name="_Ref35874"/>
-            <w:bookmarkStart w:id="46" w:name="_Toc125248"/>
+            <w:bookmarkStart w:id="46" w:name="_Ref35874"/>
+            <w:bookmarkStart w:id="47" w:name="_Toc125248"/>
             <w:r>
               <w:rPr>
                 <w:lang w:val="ro-RO"/>
@@ -14011,14 +14184,14 @@
               </w:rPr>
               <w:fldChar w:fldCharType="end"/>
             </w:r>
-            <w:bookmarkEnd w:id="45"/>
+            <w:bookmarkEnd w:id="46"/>
             <w:r>
               <w:rPr>
                 <w:lang w:val="ro-RO"/>
               </w:rPr>
               <w:t xml:space="preserve"> – Schematic hardware pini</w:t>
             </w:r>
-            <w:bookmarkEnd w:id="46"/>
+            <w:bookmarkEnd w:id="47"/>
             <w:r>
               <w:rPr>
                 <w:lang w:val="ro-RO"/>
@@ -14125,7 +14298,7 @@
                 <w:lang w:val="ro-RO"/>
               </w:rPr>
             </w:pPr>
-            <w:bookmarkStart w:id="47" w:name="_Toc125249"/>
+            <w:bookmarkStart w:id="48" w:name="_Toc125249"/>
             <w:r>
               <w:rPr>
                 <w:lang w:val="ro-RO"/>
@@ -14169,7 +14342,7 @@
               </w:rPr>
               <w:t xml:space="preserve"> – Componentele hardware asamblate</w:t>
             </w:r>
-            <w:bookmarkEnd w:id="47"/>
+            <w:bookmarkEnd w:id="48"/>
           </w:p>
         </w:tc>
       </w:tr>
@@ -14561,13 +14734,7 @@
         <w:rPr>
           <w:lang w:val="ro-RO"/>
         </w:rPr>
-        <w:t xml:space="preserve"> </w:t>
-      </w:r>
-      <w:r>
-        <w:rPr>
-          <w:lang w:val="ro-RO"/>
-        </w:rPr>
-        <w:t>aceste doua fire</w:t>
+        <w:t xml:space="preserve"> aceste doua fire</w:t>
       </w:r>
       <w:r>
         <w:rPr>
@@ -14589,14 +14756,14 @@
           <w:lang w:val="ro-RO"/>
         </w:rPr>
       </w:pPr>
-      <w:bookmarkStart w:id="48" w:name="_Toc125201"/>
+      <w:bookmarkStart w:id="49" w:name="_Toc125201"/>
       <w:r>
         <w:rPr>
           <w:lang w:val="ro-RO"/>
         </w:rPr>
         <w:t>Asamblarea componentelor mecanice</w:t>
       </w:r>
-      <w:bookmarkEnd w:id="48"/>
+      <w:bookmarkEnd w:id="49"/>
     </w:p>
     <w:p>
       <w:pPr>
@@ -14664,6 +14831,7 @@
           <w:id w:val="1724261800"/>
           <w:citation/>
         </w:sdtPr>
+        <w:sdtEndPr/>
         <w:sdtContent>
           <w:r>
             <w:rPr>
@@ -14923,22 +15091,35 @@
               <w:pStyle w:val="Caption"/>
               <w:jc w:val="center"/>
             </w:pPr>
-            <w:bookmarkStart w:id="49" w:name="_Toc125250"/>
+            <w:bookmarkStart w:id="50" w:name="_Toc125250"/>
             <w:r>
               <w:t xml:space="preserve">Figura </w:t>
             </w:r>
-            <w:fldSimple w:instr=" SEQ Figura \* ARABIC ">
-              <w:r>
-                <w:rPr>
-                  <w:noProof/>
-                </w:rPr>
-                <w:t>15</w:t>
-              </w:r>
-            </w:fldSimple>
+            <w:r>
+              <w:fldChar w:fldCharType="begin"/>
+            </w:r>
+            <w:r>
+              <w:instrText xml:space="preserve"> SEQ Figura \* ARABIC </w:instrText>
+            </w:r>
+            <w:r>
+              <w:fldChar w:fldCharType="separate"/>
+            </w:r>
+            <w:r>
+              <w:rPr>
+                <w:noProof/>
+              </w:rPr>
+              <w:t>15</w:t>
+            </w:r>
+            <w:r>
+              <w:rPr>
+                <w:noProof/>
+              </w:rPr>
+              <w:fldChar w:fldCharType="end"/>
+            </w:r>
             <w:r>
               <w:t xml:space="preserve"> – Modelele 3D pentru a atașa diverse unelte</w:t>
             </w:r>
-            <w:bookmarkEnd w:id="49"/>
+            <w:bookmarkEnd w:id="50"/>
           </w:p>
           <w:p/>
         </w:tc>
@@ -15015,22 +15196,35 @@
                 <w:lang w:val="ro-RO"/>
               </w:rPr>
             </w:pPr>
-            <w:bookmarkStart w:id="50" w:name="_Toc125251"/>
+            <w:bookmarkStart w:id="51" w:name="_Toc125251"/>
             <w:r>
               <w:t xml:space="preserve">Figura </w:t>
             </w:r>
-            <w:fldSimple w:instr=" SEQ Figura \* ARABIC ">
-              <w:r>
-                <w:rPr>
-                  <w:noProof/>
-                </w:rPr>
-                <w:t>16</w:t>
-              </w:r>
-            </w:fldSimple>
+            <w:r>
+              <w:fldChar w:fldCharType="begin"/>
+            </w:r>
+            <w:r>
+              <w:instrText xml:space="preserve"> SEQ Figura \* ARABIC </w:instrText>
+            </w:r>
+            <w:r>
+              <w:fldChar w:fldCharType="separate"/>
+            </w:r>
+            <w:r>
+              <w:rPr>
+                <w:noProof/>
+              </w:rPr>
+              <w:t>16</w:t>
+            </w:r>
+            <w:r>
+              <w:rPr>
+                <w:noProof/>
+              </w:rPr>
+              <w:fldChar w:fldCharType="end"/>
+            </w:r>
             <w:r>
               <w:t xml:space="preserve"> – Exemplu atașare pix</w:t>
             </w:r>
-            <w:bookmarkEnd w:id="50"/>
+            <w:bookmarkEnd w:id="51"/>
           </w:p>
           <w:p>
             <w:pPr>
@@ -15112,25 +15306,38 @@
                 <w:lang w:val="ro-RO"/>
               </w:rPr>
             </w:pPr>
-            <w:bookmarkStart w:id="51" w:name="_Toc125252"/>
+            <w:bookmarkStart w:id="52" w:name="_Toc125252"/>
             <w:r>
               <w:t xml:space="preserve">Figura </w:t>
             </w:r>
-            <w:fldSimple w:instr=" SEQ Figura \* ARABIC ">
-              <w:r>
-                <w:rPr>
-                  <w:noProof/>
-                </w:rPr>
-                <w:t>17</w:t>
-              </w:r>
-            </w:fldSimple>
+            <w:r>
+              <w:fldChar w:fldCharType="begin"/>
+            </w:r>
+            <w:r>
+              <w:instrText xml:space="preserve"> SEQ Figura \* ARABIC </w:instrText>
+            </w:r>
+            <w:r>
+              <w:fldChar w:fldCharType="separate"/>
+            </w:r>
+            <w:r>
+              <w:rPr>
+                <w:noProof/>
+              </w:rPr>
+              <w:t>17</w:t>
+            </w:r>
+            <w:r>
+              <w:rPr>
+                <w:noProof/>
+              </w:rPr>
+              <w:fldChar w:fldCharType="end"/>
+            </w:r>
             <w:r>
               <w:t xml:space="preserve"> – Exemplu atașare unealtă</w:t>
             </w:r>
             <w:r>
               <w:t xml:space="preserve"> gravat</w:t>
             </w:r>
-            <w:bookmarkEnd w:id="51"/>
+            <w:bookmarkEnd w:id="52"/>
           </w:p>
         </w:tc>
       </w:tr>
@@ -15261,14 +15468,14 @@
           <w:lang w:val="ro-RO"/>
         </w:rPr>
       </w:pPr>
-      <w:bookmarkStart w:id="52" w:name="_Toc125202"/>
+      <w:bookmarkStart w:id="53" w:name="_Toc125202"/>
       <w:r>
         <w:rPr>
           <w:lang w:val="ro-RO"/>
         </w:rPr>
         <w:t>Starea finală platformei mecanice</w:t>
       </w:r>
-      <w:bookmarkEnd w:id="52"/>
+      <w:bookmarkEnd w:id="53"/>
     </w:p>
     <w:p>
       <w:pPr>
@@ -15332,7 +15539,7 @@
           <w:lang w:val="ro-RO"/>
         </w:rPr>
         <w:pict>
-          <v:shape id="_x0000_i1033" type="#_x0000_t75" style="width:330pt;height:440.25pt">
+          <v:shape id="_x0000_i1029" type="#_x0000_t75" style="width:330pt;height:440.25pt">
             <v:imagedata r:id="rId26" o:title="20190202_203923"/>
           </v:shape>
         </w:pict>
@@ -15414,8 +15621,8 @@
           <w:lang w:val="ro-RO"/>
         </w:rPr>
       </w:pPr>
-      <w:bookmarkStart w:id="53" w:name="_Ref536698651"/>
-      <w:bookmarkStart w:id="54" w:name="_Toc125203"/>
+      <w:bookmarkStart w:id="54" w:name="_Ref536698651"/>
+      <w:bookmarkStart w:id="55" w:name="_Toc125203"/>
       <w:r>
         <w:rPr>
           <w:lang w:val="ro-RO"/>
@@ -15423,8 +15630,8 @@
         <w:lastRenderedPageBreak/>
         <w:t>Limbajul GCODE</w:t>
       </w:r>
-      <w:bookmarkEnd w:id="53"/>
       <w:bookmarkEnd w:id="54"/>
+      <w:bookmarkEnd w:id="55"/>
     </w:p>
     <w:p>
       <w:pPr>
@@ -15661,14 +15868,14 @@
           <w:lang w:val="ro-RO"/>
         </w:rPr>
       </w:pPr>
-      <w:bookmarkStart w:id="55" w:name="_Toc125204"/>
+      <w:bookmarkStart w:id="56" w:name="_Toc125204"/>
       <w:r>
         <w:rPr>
           <w:lang w:val="ro-RO"/>
         </w:rPr>
         <w:t>Sintaxa limbajului GCODE</w:t>
       </w:r>
-      <w:bookmarkEnd w:id="55"/>
+      <w:bookmarkEnd w:id="56"/>
     </w:p>
     <w:p>
       <w:pPr>
@@ -16538,16 +16745,16 @@
           <w:lang w:val="ro-RO"/>
         </w:rPr>
       </w:pPr>
-      <w:bookmarkStart w:id="56" w:name="_Ref536609041"/>
-      <w:bookmarkStart w:id="57" w:name="_Toc125205"/>
+      <w:bookmarkStart w:id="57" w:name="_Ref536609041"/>
+      <w:bookmarkStart w:id="58" w:name="_Toc125205"/>
       <w:r>
         <w:rPr>
           <w:lang w:val="ro-RO"/>
         </w:rPr>
         <w:t>Comenzi GCODE modale</w:t>
       </w:r>
-      <w:bookmarkEnd w:id="56"/>
       <w:bookmarkEnd w:id="57"/>
+      <w:bookmarkEnd w:id="58"/>
     </w:p>
     <w:p>
       <w:pPr>
@@ -16645,8 +16852,8 @@
           <w:lang w:val="ro-RO"/>
         </w:rPr>
       </w:pPr>
-      <w:bookmarkStart w:id="58" w:name="_Ref536433292"/>
-      <w:bookmarkStart w:id="59" w:name="_Toc125206"/>
+      <w:bookmarkStart w:id="59" w:name="_Ref536433292"/>
+      <w:bookmarkStart w:id="60" w:name="_Toc125206"/>
       <w:r>
         <w:rPr>
           <w:lang w:val="ro-RO"/>
@@ -16672,8 +16879,8 @@
         </w:rPr>
         <w:t xml:space="preserve"> de mișcare</w:t>
       </w:r>
-      <w:bookmarkEnd w:id="58"/>
       <w:bookmarkEnd w:id="59"/>
+      <w:bookmarkEnd w:id="60"/>
     </w:p>
     <w:p>
       <w:pPr>
@@ -16986,7 +17193,7 @@
           <w:lang w:val="ro-RO"/>
         </w:rPr>
         <w:pict>
-          <v:shape id="_x0000_i1029" type="#_x0000_t75" style="width:294.75pt;height:189.75pt">
+          <v:shape id="_x0000_i1030" type="#_x0000_t75" style="width:294.75pt;height:189.75pt">
             <v:imagedata r:id="rId27" o:title="G00"/>
           </v:shape>
         </w:pict>
@@ -17000,18 +17207,31 @@
           <w:lang w:val="ro-RO"/>
         </w:rPr>
       </w:pPr>
-      <w:bookmarkStart w:id="60" w:name="_Toc125253"/>
+      <w:bookmarkStart w:id="61" w:name="_Toc125253"/>
       <w:r>
         <w:t xml:space="preserve">Figura </w:t>
       </w:r>
-      <w:fldSimple w:instr=" SEQ Figura \* ARABIC ">
-        <w:r>
-          <w:rPr>
-            <w:noProof/>
-          </w:rPr>
-          <w:t>18</w:t>
-        </w:r>
-      </w:fldSimple>
+      <w:r>
+        <w:fldChar w:fldCharType="begin"/>
+      </w:r>
+      <w:r>
+        <w:instrText xml:space="preserve"> SEQ Figura \* ARABIC </w:instrText>
+      </w:r>
+      <w:r>
+        <w:fldChar w:fldCharType="separate"/>
+      </w:r>
+      <w:r>
+        <w:rPr>
+          <w:noProof/>
+        </w:rPr>
+        <w:t>18</w:t>
+      </w:r>
+      <w:r>
+        <w:rPr>
+          <w:noProof/>
+        </w:rPr>
+        <w:fldChar w:fldCharType="end"/>
+      </w:r>
       <w:r>
         <w:t xml:space="preserve"> </w:t>
       </w:r>
@@ -17045,7 +17265,7 @@
       <w:r>
         <w:t xml:space="preserve"> simplă</w:t>
       </w:r>
-      <w:bookmarkEnd w:id="60"/>
+      <w:bookmarkEnd w:id="61"/>
     </w:p>
     <w:p>
       <w:pPr>
@@ -17221,7 +17441,7 @@
         </w:rPr>
         <w:lastRenderedPageBreak/>
         <w:pict>
-          <v:shape id="_x0000_i1030" type="#_x0000_t75" style="width:309.75pt;height:201pt">
+          <v:shape id="_x0000_i1031" type="#_x0000_t75" style="width:309.75pt;height:201pt">
             <v:imagedata r:id="rId28" o:title="G01"/>
           </v:shape>
         </w:pict>
@@ -17236,18 +17456,31 @@
           <w:lang w:val="ro-RO"/>
         </w:rPr>
       </w:pPr>
-      <w:bookmarkStart w:id="61" w:name="_Toc125254"/>
+      <w:bookmarkStart w:id="62" w:name="_Toc125254"/>
       <w:r>
         <w:t xml:space="preserve">Figura </w:t>
       </w:r>
-      <w:fldSimple w:instr=" SEQ Figura \* ARABIC ">
-        <w:r>
-          <w:rPr>
-            <w:noProof/>
-          </w:rPr>
-          <w:t>19</w:t>
-        </w:r>
-      </w:fldSimple>
+      <w:r>
+        <w:fldChar w:fldCharType="begin"/>
+      </w:r>
+      <w:r>
+        <w:instrText xml:space="preserve"> SEQ Figura \* ARABIC </w:instrText>
+      </w:r>
+      <w:r>
+        <w:fldChar w:fldCharType="separate"/>
+      </w:r>
+      <w:r>
+        <w:rPr>
+          <w:noProof/>
+        </w:rPr>
+        <w:t>19</w:t>
+      </w:r>
+      <w:r>
+        <w:rPr>
+          <w:noProof/>
+        </w:rPr>
+        <w:fldChar w:fldCharType="end"/>
+      </w:r>
       <w:r>
         <w:t xml:space="preserve"> </w:t>
       </w:r>
@@ -17260,7 +17493,7 @@
       <w:r>
         <w:t>Comanda G01, interpolare liniară</w:t>
       </w:r>
-      <w:bookmarkEnd w:id="61"/>
+      <w:bookmarkEnd w:id="62"/>
     </w:p>
     <w:p>
       <w:pPr>
@@ -17985,18 +18218,31 @@
         <w:pStyle w:val="Caption"/>
         <w:jc w:val="center"/>
       </w:pPr>
-      <w:bookmarkStart w:id="62" w:name="_Toc125255"/>
+      <w:bookmarkStart w:id="63" w:name="_Toc125255"/>
       <w:r>
         <w:t xml:space="preserve">Figura </w:t>
       </w:r>
-      <w:fldSimple w:instr=" SEQ Figura \* ARABIC ">
-        <w:r>
-          <w:rPr>
-            <w:noProof/>
-          </w:rPr>
-          <w:t>20</w:t>
-        </w:r>
-      </w:fldSimple>
+      <w:r>
+        <w:fldChar w:fldCharType="begin"/>
+      </w:r>
+      <w:r>
+        <w:instrText xml:space="preserve"> SEQ Figura \* ARABIC </w:instrText>
+      </w:r>
+      <w:r>
+        <w:fldChar w:fldCharType="separate"/>
+      </w:r>
+      <w:r>
+        <w:rPr>
+          <w:noProof/>
+        </w:rPr>
+        <w:t>20</w:t>
+      </w:r>
+      <w:r>
+        <w:rPr>
+          <w:noProof/>
+        </w:rPr>
+        <w:fldChar w:fldCharType="end"/>
+      </w:r>
       <w:r>
         <w:t xml:space="preserve"> – Interp</w:t>
       </w:r>
@@ -18006,7 +18252,7 @@
       <w:r>
         <w:t>i G03</w:t>
       </w:r>
-      <w:bookmarkEnd w:id="62"/>
+      <w:bookmarkEnd w:id="63"/>
     </w:p>
     <w:p>
       <w:pPr>
@@ -18024,7 +18270,7 @@
           <w:lang w:val="ro-RO"/>
         </w:rPr>
       </w:pPr>
-      <w:bookmarkStart w:id="63" w:name="_Toc125207"/>
+      <w:bookmarkStart w:id="64" w:name="_Toc125207"/>
       <w:r>
         <w:t>Grupu</w:t>
       </w:r>
@@ -18052,7 +18298,7 @@
         </w:rPr>
         <w:t xml:space="preserve"> pentru selectarea planului</w:t>
       </w:r>
-      <w:bookmarkEnd w:id="63"/>
+      <w:bookmarkEnd w:id="64"/>
     </w:p>
     <w:p>
       <w:pPr>
@@ -18392,18 +18638,31 @@
               <w:pStyle w:val="Caption"/>
               <w:jc w:val="center"/>
             </w:pPr>
-            <w:bookmarkStart w:id="64" w:name="_Toc125256"/>
+            <w:bookmarkStart w:id="65" w:name="_Toc125256"/>
             <w:r>
               <w:t xml:space="preserve">Figura </w:t>
             </w:r>
-            <w:fldSimple w:instr=" SEQ Figura \* ARABIC ">
-              <w:r>
-                <w:rPr>
-                  <w:noProof/>
-                </w:rPr>
-                <w:t>21</w:t>
-              </w:r>
-            </w:fldSimple>
+            <w:r>
+              <w:fldChar w:fldCharType="begin"/>
+            </w:r>
+            <w:r>
+              <w:instrText xml:space="preserve"> SEQ Figura \* ARABIC </w:instrText>
+            </w:r>
+            <w:r>
+              <w:fldChar w:fldCharType="separate"/>
+            </w:r>
+            <w:r>
+              <w:rPr>
+                <w:noProof/>
+              </w:rPr>
+              <w:t>21</w:t>
+            </w:r>
+            <w:r>
+              <w:rPr>
+                <w:noProof/>
+              </w:rPr>
+              <w:fldChar w:fldCharType="end"/>
+            </w:r>
             <w:r>
               <w:t xml:space="preserve"> </w:t>
             </w:r>
@@ -18422,7 +18681,7 @@
               </w:rPr>
               <w:t>anului</w:t>
             </w:r>
-            <w:bookmarkEnd w:id="64"/>
+            <w:bookmarkEnd w:id="65"/>
           </w:p>
           <w:p>
             <w:pPr>
@@ -18451,7 +18710,7 @@
           <w:lang w:val="ro-RO"/>
         </w:rPr>
       </w:pPr>
-      <w:bookmarkStart w:id="65" w:name="_Toc125208"/>
+      <w:bookmarkStart w:id="66" w:name="_Toc125208"/>
       <w:r>
         <w:rPr>
           <w:lang w:val="ro-RO"/>
@@ -18482,7 +18741,7 @@
         </w:rPr>
         <w:t>pentru poziționare</w:t>
       </w:r>
-      <w:bookmarkEnd w:id="65"/>
+      <w:bookmarkEnd w:id="66"/>
     </w:p>
     <w:p>
       <w:pPr>
@@ -18778,7 +19037,7 @@
           <w:lang w:val="ro-RO"/>
         </w:rPr>
       </w:pPr>
-      <w:bookmarkStart w:id="66" w:name="_Toc125209"/>
+      <w:bookmarkStart w:id="67" w:name="_Toc125209"/>
       <w:r>
         <w:rPr>
           <w:lang w:val="ro-RO"/>
@@ -18803,7 +19062,7 @@
         </w:rPr>
         <w:t xml:space="preserve"> pentru setarea unității de măsură</w:t>
       </w:r>
-      <w:bookmarkEnd w:id="66"/>
+      <w:bookmarkEnd w:id="67"/>
     </w:p>
     <w:p>
       <w:pPr>
@@ -18915,14 +19174,14 @@
           <w:lang w:val="ro-RO"/>
         </w:rPr>
       </w:pPr>
-      <w:bookmarkStart w:id="67" w:name="_Toc125210"/>
+      <w:bookmarkStart w:id="68" w:name="_Toc125210"/>
       <w:r>
         <w:rPr>
           <w:lang w:val="ro-RO"/>
         </w:rPr>
         <w:t>Comenzi personale rezervate</w:t>
       </w:r>
-      <w:bookmarkEnd w:id="67"/>
+      <w:bookmarkEnd w:id="68"/>
     </w:p>
     <w:p>
       <w:pPr>
@@ -19217,14 +19476,14 @@
           <w:lang w:val="ro-RO"/>
         </w:rPr>
       </w:pPr>
-      <w:bookmarkStart w:id="68" w:name="_Toc125211"/>
+      <w:bookmarkStart w:id="69" w:name="_Toc125211"/>
       <w:r>
         <w:rPr>
           <w:lang w:val="ro-RO"/>
         </w:rPr>
         <w:t>Comenzi GCODE non modale</w:t>
       </w:r>
-      <w:bookmarkEnd w:id="68"/>
+      <w:bookmarkEnd w:id="69"/>
     </w:p>
     <w:p>
       <w:pPr>
@@ -19711,19 +19970,7 @@
         <w:rPr>
           <w:lang w:val="ro-RO"/>
         </w:rPr>
-        <w:t xml:space="preserve">-ul va desena </w:t>
-      </w:r>
-      <w:r>
-        <w:rPr>
-          <w:lang w:val="ro-RO"/>
-        </w:rPr>
-        <w:t>următoarele mișcări</w:t>
-      </w:r>
-      <w:r>
-        <w:rPr>
-          <w:lang w:val="ro-RO"/>
-        </w:rPr>
-        <w:t xml:space="preserve"> relativ la această poziție din mijloc</w:t>
+        <w:t>-ul va desena următoarele mișcări relativ la această poziție din mijloc</w:t>
       </w:r>
       <w:r>
         <w:rPr>
@@ -19740,14 +19987,14 @@
           <w:lang w:val="ro-RO"/>
         </w:rPr>
       </w:pPr>
-      <w:bookmarkStart w:id="69" w:name="_Toc125212"/>
+      <w:bookmarkStart w:id="70" w:name="_Toc125212"/>
       <w:r>
         <w:rPr>
           <w:lang w:val="ro-RO"/>
         </w:rPr>
         <w:t>Comenzi GCODE auxiliare</w:t>
       </w:r>
-      <w:bookmarkEnd w:id="69"/>
+      <w:bookmarkEnd w:id="70"/>
     </w:p>
     <w:p>
       <w:pPr>
@@ -19993,8 +20240,8 @@
           <w:lang w:val="ro-RO"/>
         </w:rPr>
       </w:pPr>
-      <w:bookmarkStart w:id="70" w:name="_Ref536698664"/>
-      <w:bookmarkStart w:id="71" w:name="_Toc125213"/>
+      <w:bookmarkStart w:id="71" w:name="_Ref536698664"/>
+      <w:bookmarkStart w:id="72" w:name="_Toc125213"/>
       <w:r>
         <w:rPr>
           <w:lang w:val="ro-RO"/>
@@ -20002,8 +20249,8 @@
         <w:lastRenderedPageBreak/>
         <w:t>Algoritmi</w:t>
       </w:r>
-      <w:bookmarkEnd w:id="70"/>
       <w:bookmarkEnd w:id="71"/>
+      <w:bookmarkEnd w:id="72"/>
     </w:p>
     <w:p>
       <w:pPr>
@@ -20331,8 +20578,8 @@
           <w:lang w:val="ro-RO"/>
         </w:rPr>
       </w:pPr>
-      <w:bookmarkStart w:id="72" w:name="_Ref536712419"/>
-      <w:bookmarkStart w:id="73" w:name="_Toc125214"/>
+      <w:bookmarkStart w:id="73" w:name="_Ref536712419"/>
+      <w:bookmarkStart w:id="74" w:name="_Toc125214"/>
       <w:r>
         <w:rPr>
           <w:lang w:val="ro-RO"/>
@@ -20357,8 +20604,8 @@
         </w:rPr>
         <w:t xml:space="preserve"> de deplasare</w:t>
       </w:r>
-      <w:bookmarkEnd w:id="72"/>
       <w:bookmarkEnd w:id="73"/>
+      <w:bookmarkEnd w:id="74"/>
     </w:p>
     <w:p>
       <w:pPr>
@@ -21522,8 +21769,8 @@
           <w:lang w:val="ro-RO"/>
         </w:rPr>
       </w:pPr>
-      <w:bookmarkStart w:id="74" w:name="_Ref536625579"/>
-      <w:bookmarkStart w:id="75" w:name="_Toc125215"/>
+      <w:bookmarkStart w:id="75" w:name="_Ref536625579"/>
+      <w:bookmarkStart w:id="76" w:name="_Toc125215"/>
       <w:r>
         <w:rPr>
           <w:lang w:val="ro-RO"/>
@@ -21536,8 +21783,8 @@
         </w:rPr>
         <w:t>imularea vitezei de deplasare</w:t>
       </w:r>
-      <w:bookmarkEnd w:id="74"/>
       <w:bookmarkEnd w:id="75"/>
+      <w:bookmarkEnd w:id="76"/>
     </w:p>
     <w:p>
       <w:pPr>
@@ -22070,13 +22317,7 @@
         <w:rPr>
           <w:lang w:val="ro-RO"/>
         </w:rPr>
-        <w:t xml:space="preserve"> </w:t>
-      </w:r>
-      <w:r>
-        <w:rPr>
-          <w:lang w:val="ro-RO"/>
-        </w:rPr>
-        <w:t>la dispoziție</w:t>
+        <w:t xml:space="preserve"> la dispoziție</w:t>
       </w:r>
       <w:r>
         <w:rPr>
@@ -24189,7 +24430,7 @@
           <w:lang w:val="ro-RO"/>
         </w:rPr>
       </w:pPr>
-      <w:bookmarkStart w:id="76" w:name="_Toc125216"/>
+      <w:bookmarkStart w:id="77" w:name="_Toc125216"/>
       <w:r>
         <w:rPr>
           <w:lang w:val="ro-RO"/>
@@ -24220,7 +24461,7 @@
         </w:rPr>
         <w:t>ă</w:t>
       </w:r>
-      <w:bookmarkEnd w:id="76"/>
+      <w:bookmarkEnd w:id="77"/>
     </w:p>
     <w:p>
       <w:pPr>
@@ -24731,13 +24972,23 @@
           <w:szCs w:val="18"/>
         </w:rPr>
       </w:pPr>
-      <w:r>
-        <w:rPr>
-          <w:rFonts w:ascii="Consolas" w:hAnsi="Consolas"/>
-          <w:sz w:val="18"/>
-          <w:szCs w:val="18"/>
-        </w:rPr>
-        <w:t>moveAxis(motor_x, p1.x)</w:t>
+      <w:proofErr w:type="gramStart"/>
+      <w:r>
+        <w:rPr>
+          <w:rFonts w:ascii="Consolas" w:hAnsi="Consolas"/>
+          <w:sz w:val="18"/>
+          <w:szCs w:val="18"/>
+        </w:rPr>
+        <w:t>moveAxis(</w:t>
+      </w:r>
+      <w:proofErr w:type="gramEnd"/>
+      <w:r>
+        <w:rPr>
+          <w:rFonts w:ascii="Consolas" w:hAnsi="Consolas"/>
+          <w:sz w:val="18"/>
+          <w:szCs w:val="18"/>
+        </w:rPr>
+        <w:t>motor_x, p1.x)</w:t>
       </w:r>
     </w:p>
     <w:p>
@@ -24753,13 +25004,23 @@
           <w:szCs w:val="18"/>
         </w:rPr>
       </w:pPr>
-      <w:r>
-        <w:rPr>
-          <w:rFonts w:ascii="Consolas" w:hAnsi="Consolas"/>
-          <w:sz w:val="18"/>
-          <w:szCs w:val="18"/>
-        </w:rPr>
-        <w:t>moveAxis(motor_y, p1.y)</w:t>
+      <w:proofErr w:type="gramStart"/>
+      <w:r>
+        <w:rPr>
+          <w:rFonts w:ascii="Consolas" w:hAnsi="Consolas"/>
+          <w:sz w:val="18"/>
+          <w:szCs w:val="18"/>
+        </w:rPr>
+        <w:t>moveAxis(</w:t>
+      </w:r>
+      <w:proofErr w:type="gramEnd"/>
+      <w:r>
+        <w:rPr>
+          <w:rFonts w:ascii="Consolas" w:hAnsi="Consolas"/>
+          <w:sz w:val="18"/>
+          <w:szCs w:val="18"/>
+        </w:rPr>
+        <w:t>motor_y, p1.y)</w:t>
       </w:r>
     </w:p>
     <w:p>
@@ -24775,13 +25036,23 @@
           <w:szCs w:val="18"/>
         </w:rPr>
       </w:pPr>
-      <w:r>
-        <w:rPr>
-          <w:rFonts w:ascii="Consolas" w:hAnsi="Consolas"/>
-          <w:sz w:val="18"/>
-          <w:szCs w:val="18"/>
-        </w:rPr>
-        <w:t>moveAxis(motor_z, p1.z)</w:t>
+      <w:proofErr w:type="gramStart"/>
+      <w:r>
+        <w:rPr>
+          <w:rFonts w:ascii="Consolas" w:hAnsi="Consolas"/>
+          <w:sz w:val="18"/>
+          <w:szCs w:val="18"/>
+        </w:rPr>
+        <w:t>moveAxis(</w:t>
+      </w:r>
+      <w:proofErr w:type="gramEnd"/>
+      <w:r>
+        <w:rPr>
+          <w:rFonts w:ascii="Consolas" w:hAnsi="Consolas"/>
+          <w:sz w:val="18"/>
+          <w:szCs w:val="18"/>
+        </w:rPr>
+        <w:t>motor_z, p1.z)</w:t>
       </w:r>
     </w:p>
     <w:p>
@@ -24805,6 +25076,7 @@
           <w:szCs w:val="18"/>
         </w:rPr>
       </w:pPr>
+      <w:proofErr w:type="gramStart"/>
       <w:r>
         <w:rPr>
           <w:rFonts w:ascii="Consolas" w:hAnsi="Consolas"/>
@@ -24820,7 +25092,16 @@
           <w:sz w:val="18"/>
           <w:szCs w:val="18"/>
         </w:rPr>
-        <w:t>(motor, newPos):</w:t>
+        <w:t>(</w:t>
+      </w:r>
+      <w:proofErr w:type="gramEnd"/>
+      <w:r>
+        <w:rPr>
+          <w:rFonts w:ascii="Consolas" w:hAnsi="Consolas"/>
+          <w:sz w:val="18"/>
+          <w:szCs w:val="18"/>
+        </w:rPr>
+        <w:t>motor, newPos):</w:t>
       </w:r>
     </w:p>
     <w:p>
@@ -24834,6 +25115,7 @@
           <w:szCs w:val="18"/>
         </w:rPr>
       </w:pPr>
+      <w:proofErr w:type="gramStart"/>
       <w:r>
         <w:rPr>
           <w:rFonts w:ascii="Consolas" w:hAnsi="Consolas"/>
@@ -24851,6 +25133,7 @@
         </w:rPr>
         <w:t>(</w:t>
       </w:r>
+      <w:proofErr w:type="gramEnd"/>
       <w:r>
         <w:rPr>
           <w:rFonts w:ascii="Consolas" w:hAnsi="Consolas"/>
@@ -24871,13 +25154,23 @@
           <w:szCs w:val="18"/>
         </w:rPr>
       </w:pPr>
-      <w:r>
-        <w:rPr>
-          <w:rFonts w:ascii="Consolas" w:hAnsi="Consolas"/>
-          <w:sz w:val="18"/>
-          <w:szCs w:val="18"/>
-        </w:rPr>
-        <w:t>direction = FORWARD</w:t>
+      <w:proofErr w:type="gramStart"/>
+      <w:r>
+        <w:rPr>
+          <w:rFonts w:ascii="Consolas" w:hAnsi="Consolas"/>
+          <w:sz w:val="18"/>
+          <w:szCs w:val="18"/>
+        </w:rPr>
+        <w:t>direction</w:t>
+      </w:r>
+      <w:proofErr w:type="gramEnd"/>
+      <w:r>
+        <w:rPr>
+          <w:rFonts w:ascii="Consolas" w:hAnsi="Consolas"/>
+          <w:sz w:val="18"/>
+          <w:szCs w:val="18"/>
+        </w:rPr>
+        <w:t xml:space="preserve"> = FORWARD</w:t>
       </w:r>
     </w:p>
     <w:p>
@@ -24891,6 +25184,7 @@
           <w:szCs w:val="18"/>
         </w:rPr>
       </w:pPr>
+      <w:proofErr w:type="gramStart"/>
       <w:r>
         <w:rPr>
           <w:rFonts w:ascii="Consolas" w:hAnsi="Consolas"/>
@@ -24900,6 +25194,7 @@
         </w:rPr>
         <w:t>else</w:t>
       </w:r>
+      <w:proofErr w:type="gramEnd"/>
       <w:r>
         <w:rPr>
           <w:rFonts w:ascii="Consolas" w:hAnsi="Consolas"/>
@@ -24920,13 +25215,23 @@
           <w:szCs w:val="18"/>
         </w:rPr>
       </w:pPr>
-      <w:r>
-        <w:rPr>
-          <w:rFonts w:ascii="Consolas" w:hAnsi="Consolas"/>
-          <w:sz w:val="18"/>
-          <w:szCs w:val="18"/>
-        </w:rPr>
-        <w:t>direction = REVERSE</w:t>
+      <w:proofErr w:type="gramStart"/>
+      <w:r>
+        <w:rPr>
+          <w:rFonts w:ascii="Consolas" w:hAnsi="Consolas"/>
+          <w:sz w:val="18"/>
+          <w:szCs w:val="18"/>
+        </w:rPr>
+        <w:t>direction</w:t>
+      </w:r>
+      <w:proofErr w:type="gramEnd"/>
+      <w:r>
+        <w:rPr>
+          <w:rFonts w:ascii="Consolas" w:hAnsi="Consolas"/>
+          <w:sz w:val="18"/>
+          <w:szCs w:val="18"/>
+        </w:rPr>
+        <w:t xml:space="preserve"> = REVERSE</w:t>
       </w:r>
     </w:p>
     <w:p>
@@ -24951,6 +25256,7 @@
           <w:szCs w:val="18"/>
         </w:rPr>
       </w:pPr>
+      <w:proofErr w:type="gramStart"/>
       <w:r>
         <w:rPr>
           <w:rFonts w:ascii="Consolas" w:hAnsi="Consolas"/>
@@ -24966,7 +25272,16 @@
           <w:sz w:val="18"/>
           <w:szCs w:val="18"/>
         </w:rPr>
-        <w:t>(motor.getPos</w:t>
+        <w:t>(</w:t>
+      </w:r>
+      <w:proofErr w:type="gramEnd"/>
+      <w:r>
+        <w:rPr>
+          <w:rFonts w:ascii="Consolas" w:hAnsi="Consolas"/>
+          <w:sz w:val="18"/>
+          <w:szCs w:val="18"/>
+        </w:rPr>
+        <w:t>motor.getPos</w:t>
       </w:r>
       <w:r>
         <w:rPr>
@@ -24996,13 +25311,23 @@
           <w:szCs w:val="18"/>
         </w:rPr>
       </w:pPr>
-      <w:r>
-        <w:rPr>
-          <w:rFonts w:ascii="Consolas" w:hAnsi="Consolas"/>
-          <w:sz w:val="18"/>
-          <w:szCs w:val="18"/>
-        </w:rPr>
-        <w:t>motor.step(direction)</w:t>
+      <w:proofErr w:type="gramStart"/>
+      <w:r>
+        <w:rPr>
+          <w:rFonts w:ascii="Consolas" w:hAnsi="Consolas"/>
+          <w:sz w:val="18"/>
+          <w:szCs w:val="18"/>
+        </w:rPr>
+        <w:t>motor.step(</w:t>
+      </w:r>
+      <w:proofErr w:type="gramEnd"/>
+      <w:r>
+        <w:rPr>
+          <w:rFonts w:ascii="Consolas" w:hAnsi="Consolas"/>
+          <w:sz w:val="18"/>
+          <w:szCs w:val="18"/>
+        </w:rPr>
+        <w:t>direction)</w:t>
       </w:r>
     </w:p>
     <w:p>
@@ -25021,7 +25346,7 @@
           <w:lang w:val="ro-RO"/>
         </w:rPr>
       </w:pPr>
-      <w:bookmarkStart w:id="77" w:name="_Toc125217"/>
+      <w:bookmarkStart w:id="78" w:name="_Toc125217"/>
       <w:r>
         <w:rPr>
           <w:lang w:val="ro-RO"/>
@@ -25034,7 +25359,7 @@
         </w:rPr>
         <w:t>ă</w:t>
       </w:r>
-      <w:bookmarkEnd w:id="77"/>
+      <w:bookmarkEnd w:id="78"/>
     </w:p>
     <w:p>
       <w:pPr>
@@ -25398,13 +25723,23 @@
           <w:szCs w:val="18"/>
         </w:rPr>
       </w:pPr>
-      <w:r>
-        <w:rPr>
-          <w:rFonts w:ascii="Consolas" w:hAnsi="Consolas"/>
-          <w:sz w:val="18"/>
-          <w:szCs w:val="18"/>
-        </w:rPr>
-        <w:t>directionVector = (p1.x–p0.x, p1.y–p0.y, p1.z–p0.z)</w:t>
+      <w:proofErr w:type="gramStart"/>
+      <w:r>
+        <w:rPr>
+          <w:rFonts w:ascii="Consolas" w:hAnsi="Consolas"/>
+          <w:sz w:val="18"/>
+          <w:szCs w:val="18"/>
+        </w:rPr>
+        <w:t>directionVector</w:t>
+      </w:r>
+      <w:proofErr w:type="gramEnd"/>
+      <w:r>
+        <w:rPr>
+          <w:rFonts w:ascii="Consolas" w:hAnsi="Consolas"/>
+          <w:sz w:val="18"/>
+          <w:szCs w:val="18"/>
+        </w:rPr>
+        <w:t xml:space="preserve"> = (p1.x–p0.x, p1.y–p0.y, p1.z–p0.z)</w:t>
       </w:r>
     </w:p>
     <w:p>
@@ -25428,6 +25763,7 @@
           <w:szCs w:val="18"/>
         </w:rPr>
       </w:pPr>
+      <w:proofErr w:type="gramStart"/>
       <w:r>
         <w:rPr>
           <w:rFonts w:ascii="Consolas" w:hAnsi="Consolas"/>
@@ -25437,6 +25773,7 @@
         </w:rPr>
         <w:t>if</w:t>
       </w:r>
+      <w:proofErr w:type="gramEnd"/>
       <w:r>
         <w:rPr>
           <w:rFonts w:ascii="Consolas" w:hAnsi="Consolas"/>
@@ -25464,6 +25801,7 @@
           <w:szCs w:val="18"/>
         </w:rPr>
       </w:pPr>
+      <w:proofErr w:type="gramStart"/>
       <w:r>
         <w:rPr>
           <w:rFonts w:ascii="Consolas" w:hAnsi="Consolas"/>
@@ -25474,6 +25812,7 @@
         <w:lastRenderedPageBreak/>
         <w:t>else</w:t>
       </w:r>
+      <w:proofErr w:type="gramEnd"/>
       <w:r>
         <w:rPr>
           <w:rFonts w:ascii="Consolas" w:hAnsi="Consolas"/>
@@ -25501,6 +25840,7 @@
           <w:szCs w:val="18"/>
         </w:rPr>
       </w:pPr>
+      <w:proofErr w:type="gramStart"/>
       <w:r>
         <w:rPr>
           <w:rFonts w:ascii="Consolas" w:hAnsi="Consolas"/>
@@ -25510,6 +25850,7 @@
         </w:rPr>
         <w:t>if</w:t>
       </w:r>
+      <w:proofErr w:type="gramEnd"/>
       <w:r>
         <w:rPr>
           <w:rFonts w:ascii="Consolas" w:hAnsi="Consolas"/>
@@ -25537,6 +25878,7 @@
           <w:szCs w:val="18"/>
         </w:rPr>
       </w:pPr>
+      <w:proofErr w:type="gramStart"/>
       <w:r>
         <w:rPr>
           <w:rFonts w:ascii="Consolas" w:hAnsi="Consolas"/>
@@ -25546,6 +25888,7 @@
         </w:rPr>
         <w:t>else</w:t>
       </w:r>
+      <w:proofErr w:type="gramEnd"/>
       <w:r>
         <w:rPr>
           <w:rFonts w:ascii="Consolas" w:hAnsi="Consolas"/>
@@ -25573,6 +25916,7 @@
           <w:szCs w:val="18"/>
         </w:rPr>
       </w:pPr>
+      <w:proofErr w:type="gramStart"/>
       <w:r>
         <w:rPr>
           <w:rFonts w:ascii="Consolas" w:hAnsi="Consolas"/>
@@ -25582,6 +25926,7 @@
         </w:rPr>
         <w:t>if</w:t>
       </w:r>
+      <w:proofErr w:type="gramEnd"/>
       <w:r>
         <w:rPr>
           <w:rFonts w:ascii="Consolas" w:hAnsi="Consolas"/>
@@ -25609,6 +25954,7 @@
           <w:szCs w:val="18"/>
         </w:rPr>
       </w:pPr>
+      <w:proofErr w:type="gramStart"/>
       <w:r>
         <w:rPr>
           <w:rFonts w:ascii="Consolas" w:hAnsi="Consolas"/>
@@ -25618,6 +25964,7 @@
         </w:rPr>
         <w:t>else</w:t>
       </w:r>
+      <w:proofErr w:type="gramEnd"/>
       <w:r>
         <w:rPr>
           <w:rFonts w:ascii="Consolas" w:hAnsi="Consolas"/>
@@ -25656,13 +26003,23 @@
           <w:szCs w:val="18"/>
         </w:rPr>
       </w:pPr>
-      <w:r>
-        <w:rPr>
-          <w:rFonts w:ascii="Consolas" w:hAnsi="Consolas"/>
-          <w:sz w:val="18"/>
-          <w:szCs w:val="18"/>
-        </w:rPr>
-        <w:t xml:space="preserve">euclidianDistance = </w:t>
+      <w:proofErr w:type="gramStart"/>
+      <w:r>
+        <w:rPr>
+          <w:rFonts w:ascii="Consolas" w:hAnsi="Consolas"/>
+          <w:sz w:val="18"/>
+          <w:szCs w:val="18"/>
+        </w:rPr>
+        <w:t>euclidianDistance</w:t>
+      </w:r>
+      <w:proofErr w:type="gramEnd"/>
+      <w:r>
+        <w:rPr>
+          <w:rFonts w:ascii="Consolas" w:hAnsi="Consolas"/>
+          <w:sz w:val="18"/>
+          <w:szCs w:val="18"/>
+        </w:rPr>
+        <w:t xml:space="preserve"> = </w:t>
       </w:r>
       <w:r>
         <w:rPr>
@@ -25800,6 +26157,7 @@
         </w:rPr>
         <w:t xml:space="preserve">/ euclidianDistance) * </w:t>
       </w:r>
+      <w:proofErr w:type="gramStart"/>
       <w:r>
         <w:rPr>
           <w:rFonts w:ascii="Consolas" w:hAnsi="Consolas"/>
@@ -25815,7 +26173,16 @@
           <w:sz w:val="18"/>
           <w:szCs w:val="18"/>
         </w:rPr>
-        <w:t>(directionVector.x)</w:t>
+        <w:t>(</w:t>
+      </w:r>
+      <w:proofErr w:type="gramEnd"/>
+      <w:r>
+        <w:rPr>
+          <w:rFonts w:ascii="Consolas" w:hAnsi="Consolas"/>
+          <w:sz w:val="18"/>
+          <w:szCs w:val="18"/>
+        </w:rPr>
+        <w:t>directionVector.x)</w:t>
       </w:r>
     </w:p>
     <w:p>
@@ -25853,6 +26220,7 @@
         </w:rPr>
         <w:t xml:space="preserve"> / euclidianDistance) * </w:t>
       </w:r>
+      <w:proofErr w:type="gramStart"/>
       <w:r>
         <w:rPr>
           <w:rFonts w:ascii="Consolas" w:hAnsi="Consolas"/>
@@ -25868,7 +26236,16 @@
           <w:sz w:val="18"/>
           <w:szCs w:val="18"/>
         </w:rPr>
-        <w:t>(directionVector.x)</w:t>
+        <w:t>(</w:t>
+      </w:r>
+      <w:proofErr w:type="gramEnd"/>
+      <w:r>
+        <w:rPr>
+          <w:rFonts w:ascii="Consolas" w:hAnsi="Consolas"/>
+          <w:sz w:val="18"/>
+          <w:szCs w:val="18"/>
+        </w:rPr>
+        <w:t>directionVector.x)</w:t>
       </w:r>
     </w:p>
     <w:p>
@@ -25906,6 +26283,7 @@
         </w:rPr>
         <w:t xml:space="preserve"> / euclidianDistance) * </w:t>
       </w:r>
+      <w:proofErr w:type="gramStart"/>
       <w:r>
         <w:rPr>
           <w:rFonts w:ascii="Consolas" w:hAnsi="Consolas"/>
@@ -25921,7 +26299,16 @@
           <w:sz w:val="18"/>
           <w:szCs w:val="18"/>
         </w:rPr>
-        <w:t>(directionVector.x)</w:t>
+        <w:t>(</w:t>
+      </w:r>
+      <w:proofErr w:type="gramEnd"/>
+      <w:r>
+        <w:rPr>
+          <w:rFonts w:ascii="Consolas" w:hAnsi="Consolas"/>
+          <w:sz w:val="18"/>
+          <w:szCs w:val="18"/>
+        </w:rPr>
+        <w:t>directionVector.x)</w:t>
       </w:r>
     </w:p>
     <w:p>
@@ -25964,6 +26351,7 @@
           <w:szCs w:val="18"/>
         </w:rPr>
       </w:pPr>
+      <w:proofErr w:type="gramStart"/>
       <w:r>
         <w:rPr>
           <w:rFonts w:ascii="Consolas" w:hAnsi="Consolas"/>
@@ -25981,6 +26369,7 @@
         </w:rPr>
         <w:t>(</w:t>
       </w:r>
+      <w:proofErr w:type="gramEnd"/>
       <w:r>
         <w:rPr>
           <w:rFonts w:ascii="Consolas" w:hAnsi="Consolas"/>
@@ -26238,6 +26627,7 @@
         </w:rPr>
         <w:tab/>
       </w:r>
+      <w:proofErr w:type="gramStart"/>
       <w:r>
         <w:rPr>
           <w:rFonts w:ascii="Consolas" w:hAnsi="Consolas"/>
@@ -26247,6 +26637,7 @@
         </w:rPr>
         <w:t>if</w:t>
       </w:r>
+      <w:proofErr w:type="gramEnd"/>
       <w:r>
         <w:rPr>
           <w:rFonts w:ascii="Consolas" w:hAnsi="Consolas"/>
@@ -26314,7 +26705,25 @@
           <w:szCs w:val="18"/>
         </w:rPr>
         <w:tab/>
-        <w:t>motor_x.step(direction_x)</w:t>
+        <w:t>motor_</w:t>
+      </w:r>
+      <w:proofErr w:type="gramStart"/>
+      <w:r>
+        <w:rPr>
+          <w:rFonts w:ascii="Consolas" w:hAnsi="Consolas"/>
+          <w:sz w:val="18"/>
+          <w:szCs w:val="18"/>
+        </w:rPr>
+        <w:t>x.step(</w:t>
+      </w:r>
+      <w:proofErr w:type="gramEnd"/>
+      <w:r>
+        <w:rPr>
+          <w:rFonts w:ascii="Consolas" w:hAnsi="Consolas"/>
+          <w:sz w:val="18"/>
+          <w:szCs w:val="18"/>
+        </w:rPr>
+        <w:t>direction_x)</w:t>
       </w:r>
     </w:p>
     <w:p>
@@ -26375,6 +26784,7 @@
           <w:szCs w:val="18"/>
         </w:rPr>
       </w:pPr>
+      <w:proofErr w:type="gramStart"/>
       <w:r>
         <w:rPr>
           <w:rFonts w:ascii="Consolas" w:hAnsi="Consolas"/>
@@ -26384,6 +26794,7 @@
         </w:rPr>
         <w:t>if</w:t>
       </w:r>
+      <w:proofErr w:type="gramEnd"/>
       <w:r>
         <w:rPr>
           <w:rFonts w:ascii="Consolas" w:hAnsi="Consolas"/>
@@ -26469,6 +26880,7 @@
         <w:tab/>
         <w:t>motor_</w:t>
       </w:r>
+      <w:proofErr w:type="gramStart"/>
       <w:r>
         <w:rPr>
           <w:rFonts w:ascii="Consolas" w:hAnsi="Consolas"/>
@@ -26483,7 +26895,16 @@
           <w:sz w:val="18"/>
           <w:szCs w:val="18"/>
         </w:rPr>
-        <w:t>.step(direction_</w:t>
+        <w:t>.step(</w:t>
+      </w:r>
+      <w:proofErr w:type="gramEnd"/>
+      <w:r>
+        <w:rPr>
+          <w:rFonts w:ascii="Consolas" w:hAnsi="Consolas"/>
+          <w:sz w:val="18"/>
+          <w:szCs w:val="18"/>
+        </w:rPr>
+        <w:t>direction_</w:t>
       </w:r>
       <w:r>
         <w:rPr>
@@ -26592,6 +27013,7 @@
           <w:szCs w:val="18"/>
         </w:rPr>
       </w:pPr>
+      <w:proofErr w:type="gramStart"/>
       <w:r>
         <w:rPr>
           <w:rFonts w:ascii="Consolas" w:hAnsi="Consolas"/>
@@ -26601,6 +27023,7 @@
         </w:rPr>
         <w:t>if</w:t>
       </w:r>
+      <w:proofErr w:type="gramEnd"/>
       <w:r>
         <w:rPr>
           <w:rFonts w:ascii="Consolas" w:hAnsi="Consolas"/>
@@ -26684,15 +27107,33 @@
           <w:szCs w:val="18"/>
         </w:rPr>
         <w:tab/>
-        <w:t>motor_z</w:t>
-      </w:r>
-      <w:r>
-        <w:rPr>
-          <w:rFonts w:ascii="Consolas" w:hAnsi="Consolas"/>
-          <w:sz w:val="18"/>
-          <w:szCs w:val="18"/>
-        </w:rPr>
-        <w:t>.step(direction_</w:t>
+        <w:t>motor_</w:t>
+      </w:r>
+      <w:proofErr w:type="gramStart"/>
+      <w:r>
+        <w:rPr>
+          <w:rFonts w:ascii="Consolas" w:hAnsi="Consolas"/>
+          <w:sz w:val="18"/>
+          <w:szCs w:val="18"/>
+        </w:rPr>
+        <w:t>z</w:t>
+      </w:r>
+      <w:r>
+        <w:rPr>
+          <w:rFonts w:ascii="Consolas" w:hAnsi="Consolas"/>
+          <w:sz w:val="18"/>
+          <w:szCs w:val="18"/>
+        </w:rPr>
+        <w:t>.step(</w:t>
+      </w:r>
+      <w:proofErr w:type="gramEnd"/>
+      <w:r>
+        <w:rPr>
+          <w:rFonts w:ascii="Consolas" w:hAnsi="Consolas"/>
+          <w:sz w:val="18"/>
+          <w:szCs w:val="18"/>
+        </w:rPr>
+        <w:t>direction_</w:t>
       </w:r>
       <w:r>
         <w:rPr>
@@ -26884,7 +27325,7 @@
           <w:lang w:val="ro-RO"/>
         </w:rPr>
         <w:pict>
-          <v:shape id="_x0000_i1031" type="#_x0000_t75" style="width:276.75pt;height:130.5pt">
+          <v:shape id="_x0000_i1032" type="#_x0000_t75" style="width:276.75pt;height:130.5pt">
             <v:imagedata r:id="rId31" o:title="pixeled_line"/>
           </v:shape>
         </w:pict>
@@ -26895,22 +27336,35 @@
         <w:pStyle w:val="Caption"/>
         <w:jc w:val="center"/>
       </w:pPr>
-      <w:bookmarkStart w:id="78" w:name="_Toc125257"/>
+      <w:bookmarkStart w:id="79" w:name="_Toc125257"/>
       <w:r>
         <w:t xml:space="preserve">Figura </w:t>
       </w:r>
-      <w:fldSimple w:instr=" SEQ Figura \* ARABIC ">
-        <w:r>
-          <w:rPr>
-            <w:noProof/>
-          </w:rPr>
-          <w:t>22</w:t>
-        </w:r>
-      </w:fldSimple>
+      <w:r>
+        <w:fldChar w:fldCharType="begin"/>
+      </w:r>
+      <w:r>
+        <w:instrText xml:space="preserve"> SEQ Figura \* ARABIC </w:instrText>
+      </w:r>
+      <w:r>
+        <w:fldChar w:fldCharType="separate"/>
+      </w:r>
+      <w:r>
+        <w:rPr>
+          <w:noProof/>
+        </w:rPr>
+        <w:t>22</w:t>
+      </w:r>
+      <w:r>
+        <w:rPr>
+          <w:noProof/>
+        </w:rPr>
+        <w:fldChar w:fldCharType="end"/>
+      </w:r>
       <w:r>
         <w:t xml:space="preserve"> – Aproximare interpolare liniară</w:t>
       </w:r>
-      <w:bookmarkEnd w:id="78"/>
+      <w:bookmarkEnd w:id="79"/>
     </w:p>
     <w:p>
       <w:pPr>
@@ -26934,7 +27388,7 @@
           <w:lang w:val="ro-RO"/>
         </w:rPr>
       </w:pPr>
-      <w:bookmarkStart w:id="79" w:name="_Toc125218"/>
+      <w:bookmarkStart w:id="80" w:name="_Toc125218"/>
       <w:r>
         <w:rPr>
           <w:lang w:val="ro-RO"/>
@@ -26948,7 +27402,7 @@
         </w:rPr>
         <w:t>ă</w:t>
       </w:r>
-      <w:bookmarkEnd w:id="79"/>
+      <w:bookmarkEnd w:id="80"/>
     </w:p>
     <w:p>
       <w:pPr>
@@ -27766,6 +28220,7 @@
           <w:szCs w:val="18"/>
         </w:rPr>
       </w:pPr>
+      <w:proofErr w:type="gramStart"/>
       <w:r>
         <w:rPr>
           <w:rFonts w:ascii="Consolas" w:hAnsi="Consolas"/>
@@ -27773,7 +28228,17 @@
           <w:sz w:val="18"/>
           <w:szCs w:val="18"/>
         </w:rPr>
-        <w:t>do:</w:t>
+        <w:t>do</w:t>
+      </w:r>
+      <w:proofErr w:type="gramEnd"/>
+      <w:r>
+        <w:rPr>
+          <w:rFonts w:ascii="Consolas" w:hAnsi="Consolas"/>
+          <w:b/>
+          <w:sz w:val="18"/>
+          <w:szCs w:val="18"/>
+        </w:rPr>
+        <w:t>:</w:t>
       </w:r>
       <w:r>
         <w:rPr>
@@ -27839,7 +28304,16 @@
           <w:sz w:val="18"/>
           <w:szCs w:val="18"/>
         </w:rPr>
-        <w:t>FXY = (p.x + center.x)</w:t>
+        <w:t>FXY = (p.x + center.x</w:t>
+      </w:r>
+      <w:proofErr w:type="gramStart"/>
+      <w:r>
+        <w:rPr>
+          <w:rFonts w:ascii="Consolas" w:hAnsi="Consolas"/>
+          <w:sz w:val="18"/>
+          <w:szCs w:val="18"/>
+        </w:rPr>
+        <w:t>)</w:t>
       </w:r>
       <w:r>
         <w:rPr>
@@ -27850,6 +28324,7 @@
         </w:rPr>
         <w:t>2</w:t>
       </w:r>
+      <w:proofErr w:type="gramEnd"/>
       <w:r>
         <w:rPr>
           <w:rFonts w:ascii="Consolas" w:hAnsi="Consolas"/>
@@ -27903,6 +28378,15 @@
           <w:szCs w:val="18"/>
         </w:rPr>
         <w:tab/>
+      </w:r>
+      <w:proofErr w:type="gramStart"/>
+      <w:r>
+        <w:rPr>
+          <w:rFonts w:ascii="Consolas" w:hAnsi="Consolas"/>
+          <w:b/>
+          <w:sz w:val="18"/>
+          <w:szCs w:val="18"/>
+        </w:rPr>
         <w:t>if</w:t>
       </w:r>
       <w:r>
@@ -27911,7 +28395,16 @@
           <w:sz w:val="18"/>
           <w:szCs w:val="18"/>
         </w:rPr>
-        <w:t>(FXY &lt; 0): F = 0</w:t>
+        <w:t>(</w:t>
+      </w:r>
+      <w:proofErr w:type="gramEnd"/>
+      <w:r>
+        <w:rPr>
+          <w:rFonts w:ascii="Consolas" w:hAnsi="Consolas"/>
+          <w:sz w:val="18"/>
+          <w:szCs w:val="18"/>
+        </w:rPr>
+        <w:t>FXY &lt; 0): F = 0</w:t>
       </w:r>
     </w:p>
     <w:p>
@@ -27932,6 +28425,7 @@
         </w:rPr>
         <w:tab/>
       </w:r>
+      <w:proofErr w:type="gramStart"/>
       <w:r>
         <w:rPr>
           <w:rFonts w:ascii="Consolas" w:hAnsi="Consolas"/>
@@ -27939,7 +28433,17 @@
           <w:sz w:val="18"/>
           <w:szCs w:val="18"/>
         </w:rPr>
-        <w:t>else:</w:t>
+        <w:t>else</w:t>
+      </w:r>
+      <w:proofErr w:type="gramEnd"/>
+      <w:r>
+        <w:rPr>
+          <w:rFonts w:ascii="Consolas" w:hAnsi="Consolas"/>
+          <w:b/>
+          <w:sz w:val="18"/>
+          <w:szCs w:val="18"/>
+        </w:rPr>
+        <w:t>:</w:t>
       </w:r>
       <w:r>
         <w:rPr>
@@ -27999,6 +28503,7 @@
         </w:rPr>
         <w:tab/>
       </w:r>
+      <w:proofErr w:type="gramStart"/>
       <w:r>
         <w:rPr>
           <w:rFonts w:ascii="Consolas" w:hAnsi="Consolas"/>
@@ -28014,7 +28519,16 @@
           <w:sz w:val="18"/>
           <w:szCs w:val="18"/>
         </w:rPr>
-        <w:t>(p.x &lt; center.x): A = 0</w:t>
+        <w:t>(</w:t>
+      </w:r>
+      <w:proofErr w:type="gramEnd"/>
+      <w:r>
+        <w:rPr>
+          <w:rFonts w:ascii="Consolas" w:hAnsi="Consolas"/>
+          <w:sz w:val="18"/>
+          <w:szCs w:val="18"/>
+        </w:rPr>
+        <w:t>p.x &lt; center.x): A = 0</w:t>
       </w:r>
     </w:p>
     <w:p>
@@ -28036,6 +28550,7 @@
         <w:lastRenderedPageBreak/>
         <w:tab/>
       </w:r>
+      <w:proofErr w:type="gramStart"/>
       <w:r>
         <w:rPr>
           <w:rFonts w:ascii="Consolas" w:hAnsi="Consolas"/>
@@ -28043,7 +28558,17 @@
           <w:sz w:val="18"/>
           <w:szCs w:val="18"/>
         </w:rPr>
-        <w:t xml:space="preserve">else: </w:t>
+        <w:t>else</w:t>
+      </w:r>
+      <w:proofErr w:type="gramEnd"/>
+      <w:r>
+        <w:rPr>
+          <w:rFonts w:ascii="Consolas" w:hAnsi="Consolas"/>
+          <w:b/>
+          <w:sz w:val="18"/>
+          <w:szCs w:val="18"/>
+        </w:rPr>
+        <w:t xml:space="preserve">: </w:t>
       </w:r>
       <w:r>
         <w:rPr>
@@ -28072,6 +28597,7 @@
         </w:rPr>
         <w:tab/>
       </w:r>
+      <w:proofErr w:type="gramStart"/>
       <w:r>
         <w:rPr>
           <w:rFonts w:ascii="Consolas" w:hAnsi="Consolas"/>
@@ -28087,7 +28613,16 @@
           <w:sz w:val="18"/>
           <w:szCs w:val="18"/>
         </w:rPr>
-        <w:t>(p.y &lt; center.y): B = 0</w:t>
+        <w:t>(</w:t>
+      </w:r>
+      <w:proofErr w:type="gramEnd"/>
+      <w:r>
+        <w:rPr>
+          <w:rFonts w:ascii="Consolas" w:hAnsi="Consolas"/>
+          <w:sz w:val="18"/>
+          <w:szCs w:val="18"/>
+        </w:rPr>
+        <w:t>p.y &lt; center.y): B = 0</w:t>
       </w:r>
     </w:p>
     <w:p>
@@ -28108,6 +28643,7 @@
         </w:rPr>
         <w:tab/>
       </w:r>
+      <w:proofErr w:type="gramStart"/>
       <w:r>
         <w:rPr>
           <w:rFonts w:ascii="Consolas" w:hAnsi="Consolas"/>
@@ -28115,7 +28651,17 @@
           <w:sz w:val="18"/>
           <w:szCs w:val="18"/>
         </w:rPr>
-        <w:t xml:space="preserve">else: </w:t>
+        <w:t>else</w:t>
+      </w:r>
+      <w:proofErr w:type="gramEnd"/>
+      <w:r>
+        <w:rPr>
+          <w:rFonts w:ascii="Consolas" w:hAnsi="Consolas"/>
+          <w:b/>
+          <w:sz w:val="18"/>
+          <w:szCs w:val="18"/>
+        </w:rPr>
+        <w:t xml:space="preserve">: </w:t>
       </w:r>
       <w:r>
         <w:rPr>
@@ -28169,8 +28715,18 @@
           <w:sz w:val="18"/>
           <w:szCs w:val="18"/>
         </w:rPr>
-        <w:t>decide_steps(</w:t>
-      </w:r>
+        <w:t>decide_</w:t>
+      </w:r>
+      <w:proofErr w:type="gramStart"/>
+      <w:r>
+        <w:rPr>
+          <w:rFonts w:ascii="Consolas" w:hAnsi="Consolas"/>
+          <w:sz w:val="18"/>
+          <w:szCs w:val="18"/>
+        </w:rPr>
+        <w:t>steps(</w:t>
+      </w:r>
+      <w:proofErr w:type="gramEnd"/>
       <w:r>
         <w:rPr>
           <w:rFonts w:ascii="Consolas" w:hAnsi="Consolas"/>
@@ -28205,7 +28761,24 @@
           <w:szCs w:val="18"/>
         </w:rPr>
         <w:tab/>
-        <w:t>if(step_x == -1): motor_x.step(REVERSE)</w:t>
+      </w:r>
+      <w:proofErr w:type="gramStart"/>
+      <w:r>
+        <w:rPr>
+          <w:rFonts w:ascii="Consolas" w:hAnsi="Consolas"/>
+          <w:sz w:val="18"/>
+          <w:szCs w:val="18"/>
+        </w:rPr>
+        <w:t>if(</w:t>
+      </w:r>
+      <w:proofErr w:type="gramEnd"/>
+      <w:r>
+        <w:rPr>
+          <w:rFonts w:ascii="Consolas" w:hAnsi="Consolas"/>
+          <w:sz w:val="18"/>
+          <w:szCs w:val="18"/>
+        </w:rPr>
+        <w:t>step_x == -1): motor_x.step(REVERSE)</w:t>
       </w:r>
     </w:p>
     <w:p>
@@ -28225,7 +28798,24 @@
           <w:szCs w:val="18"/>
         </w:rPr>
         <w:tab/>
-        <w:t>if(step_x ==  1): motor_x.step(FORWARD)</w:t>
+      </w:r>
+      <w:proofErr w:type="gramStart"/>
+      <w:r>
+        <w:rPr>
+          <w:rFonts w:ascii="Consolas" w:hAnsi="Consolas"/>
+          <w:sz w:val="18"/>
+          <w:szCs w:val="18"/>
+        </w:rPr>
+        <w:t>if(</w:t>
+      </w:r>
+      <w:proofErr w:type="gramEnd"/>
+      <w:r>
+        <w:rPr>
+          <w:rFonts w:ascii="Consolas" w:hAnsi="Consolas"/>
+          <w:sz w:val="18"/>
+          <w:szCs w:val="18"/>
+        </w:rPr>
+        <w:t>step_x ==  1): motor_x.step(FORWARD)</w:t>
       </w:r>
     </w:p>
     <w:p>
@@ -28245,7 +28835,24 @@
           <w:szCs w:val="18"/>
         </w:rPr>
         <w:tab/>
-        <w:t>if(step_y == -1): motor_y</w:t>
+      </w:r>
+      <w:proofErr w:type="gramStart"/>
+      <w:r>
+        <w:rPr>
+          <w:rFonts w:ascii="Consolas" w:hAnsi="Consolas"/>
+          <w:sz w:val="18"/>
+          <w:szCs w:val="18"/>
+        </w:rPr>
+        <w:t>if(</w:t>
+      </w:r>
+      <w:proofErr w:type="gramEnd"/>
+      <w:r>
+        <w:rPr>
+          <w:rFonts w:ascii="Consolas" w:hAnsi="Consolas"/>
+          <w:sz w:val="18"/>
+          <w:szCs w:val="18"/>
+        </w:rPr>
+        <w:t>step_y == -1): motor_y</w:t>
       </w:r>
       <w:r>
         <w:rPr>
@@ -28273,7 +28880,24 @@
           <w:szCs w:val="18"/>
         </w:rPr>
         <w:tab/>
-        <w:t>if(step_y</w:t>
+      </w:r>
+      <w:proofErr w:type="gramStart"/>
+      <w:r>
+        <w:rPr>
+          <w:rFonts w:ascii="Consolas" w:hAnsi="Consolas"/>
+          <w:sz w:val="18"/>
+          <w:szCs w:val="18"/>
+        </w:rPr>
+        <w:t>if(</w:t>
+      </w:r>
+      <w:proofErr w:type="gramEnd"/>
+      <w:r>
+        <w:rPr>
+          <w:rFonts w:ascii="Consolas" w:hAnsi="Consolas"/>
+          <w:sz w:val="18"/>
+          <w:szCs w:val="18"/>
+        </w:rPr>
+        <w:t>step_y</w:t>
       </w:r>
       <w:r>
         <w:rPr>
@@ -28321,6 +28945,7 @@
           <w:szCs w:val="18"/>
         </w:rPr>
       </w:pPr>
+      <w:proofErr w:type="gramStart"/>
       <w:r>
         <w:rPr>
           <w:rFonts w:ascii="Consolas" w:hAnsi="Consolas"/>
@@ -28338,6 +28963,7 @@
         </w:rPr>
         <w:t>(</w:t>
       </w:r>
+      <w:proofErr w:type="gramEnd"/>
       <w:r>
         <w:rPr>
           <w:rFonts w:ascii="Consolas" w:hAnsi="Consolas"/>
@@ -28439,15 +29065,34 @@
           <w:sz w:val="18"/>
           <w:szCs w:val="18"/>
         </w:rPr>
-        <w:t>decide_steps</w:t>
-      </w:r>
-      <w:r>
-        <w:rPr>
-          <w:rFonts w:ascii="Consolas" w:hAnsi="Consolas"/>
-          <w:sz w:val="18"/>
-          <w:szCs w:val="18"/>
-        </w:rPr>
-        <w:t>(DIR, F, A, B):</w:t>
+        <w:t>decide_</w:t>
+      </w:r>
+      <w:proofErr w:type="gramStart"/>
+      <w:r>
+        <w:rPr>
+          <w:rFonts w:ascii="Consolas" w:hAnsi="Consolas"/>
+          <w:b/>
+          <w:sz w:val="18"/>
+          <w:szCs w:val="18"/>
+        </w:rPr>
+        <w:t>steps</w:t>
+      </w:r>
+      <w:r>
+        <w:rPr>
+          <w:rFonts w:ascii="Consolas" w:hAnsi="Consolas"/>
+          <w:sz w:val="18"/>
+          <w:szCs w:val="18"/>
+        </w:rPr>
+        <w:t>(</w:t>
+      </w:r>
+      <w:proofErr w:type="gramEnd"/>
+      <w:r>
+        <w:rPr>
+          <w:rFonts w:ascii="Consolas" w:hAnsi="Consolas"/>
+          <w:sz w:val="18"/>
+          <w:szCs w:val="18"/>
+        </w:rPr>
+        <w:t>DIR, F, A, B):</w:t>
       </w:r>
     </w:p>
     <w:p>
@@ -28539,6 +29184,7 @@
         </w:rPr>
         <w:tab/>
       </w:r>
+      <w:proofErr w:type="gramStart"/>
       <w:r>
         <w:rPr>
           <w:rFonts w:ascii="Consolas" w:hAnsi="Consolas"/>
@@ -28554,7 +29200,16 @@
           <w:sz w:val="18"/>
           <w:szCs w:val="18"/>
         </w:rPr>
-        <w:t>(decision_binary</w:t>
+        <w:t>(</w:t>
+      </w:r>
+      <w:proofErr w:type="gramEnd"/>
+      <w:r>
+        <w:rPr>
+          <w:rFonts w:ascii="Consolas" w:hAnsi="Consolas"/>
+          <w:sz w:val="18"/>
+          <w:szCs w:val="18"/>
+        </w:rPr>
+        <w:t>decision_binary</w:t>
       </w:r>
       <w:r>
         <w:rPr>
@@ -28660,7 +29315,24 @@
           <w:szCs w:val="18"/>
         </w:rPr>
         <w:tab/>
-        <w:t xml:space="preserve">case  0: step_x = -1; break; // </w:t>
+      </w:r>
+      <w:proofErr w:type="gramStart"/>
+      <w:r>
+        <w:rPr>
+          <w:rFonts w:ascii="Consolas" w:hAnsi="Consolas"/>
+          <w:sz w:val="18"/>
+          <w:szCs w:val="18"/>
+        </w:rPr>
+        <w:t>case  0</w:t>
+      </w:r>
+      <w:proofErr w:type="gramEnd"/>
+      <w:r>
+        <w:rPr>
+          <w:rFonts w:ascii="Consolas" w:hAnsi="Consolas"/>
+          <w:sz w:val="18"/>
+          <w:szCs w:val="18"/>
+        </w:rPr>
+        <w:t xml:space="preserve">: step_x = -1; break; // </w:t>
       </w:r>
       <w:r>
         <w:rPr>
@@ -28720,7 +29392,24 @@
           <w:szCs w:val="18"/>
         </w:rPr>
         <w:tab/>
-        <w:t xml:space="preserve">case  1: </w:t>
+      </w:r>
+      <w:proofErr w:type="gramStart"/>
+      <w:r>
+        <w:rPr>
+          <w:rFonts w:ascii="Consolas" w:hAnsi="Consolas"/>
+          <w:sz w:val="18"/>
+          <w:szCs w:val="18"/>
+        </w:rPr>
+        <w:t>case  1</w:t>
+      </w:r>
+      <w:proofErr w:type="gramEnd"/>
+      <w:r>
+        <w:rPr>
+          <w:rFonts w:ascii="Consolas" w:hAnsi="Consolas"/>
+          <w:sz w:val="18"/>
+          <w:szCs w:val="18"/>
+        </w:rPr>
+        <w:t xml:space="preserve">: </w:t>
       </w:r>
       <w:r>
         <w:rPr>
@@ -28772,7 +29461,24 @@
           <w:szCs w:val="18"/>
         </w:rPr>
         <w:tab/>
-        <w:t>case  2: step_y = -1; break;</w:t>
+      </w:r>
+      <w:proofErr w:type="gramStart"/>
+      <w:r>
+        <w:rPr>
+          <w:rFonts w:ascii="Consolas" w:hAnsi="Consolas"/>
+          <w:sz w:val="18"/>
+          <w:szCs w:val="18"/>
+        </w:rPr>
+        <w:t>case  2</w:t>
+      </w:r>
+      <w:proofErr w:type="gramEnd"/>
+      <w:r>
+        <w:rPr>
+          <w:rFonts w:ascii="Consolas" w:hAnsi="Consolas"/>
+          <w:sz w:val="18"/>
+          <w:szCs w:val="18"/>
+        </w:rPr>
+        <w:t>: step_y = -1; break;</w:t>
       </w:r>
       <w:r>
         <w:rPr>
@@ -28808,7 +29514,24 @@
           <w:szCs w:val="18"/>
         </w:rPr>
         <w:tab/>
-        <w:t>case  3: step_x =  1; break;</w:t>
+      </w:r>
+      <w:proofErr w:type="gramStart"/>
+      <w:r>
+        <w:rPr>
+          <w:rFonts w:ascii="Consolas" w:hAnsi="Consolas"/>
+          <w:sz w:val="18"/>
+          <w:szCs w:val="18"/>
+        </w:rPr>
+        <w:t>case  3</w:t>
+      </w:r>
+      <w:proofErr w:type="gramEnd"/>
+      <w:r>
+        <w:rPr>
+          <w:rFonts w:ascii="Consolas" w:hAnsi="Consolas"/>
+          <w:sz w:val="18"/>
+          <w:szCs w:val="18"/>
+        </w:rPr>
+        <w:t>: step_x =  1; break;</w:t>
       </w:r>
       <w:r>
         <w:rPr>
@@ -28844,7 +29567,24 @@
           <w:szCs w:val="18"/>
         </w:rPr>
         <w:tab/>
-        <w:t>case  4: step_y =  1; break;</w:t>
+      </w:r>
+      <w:proofErr w:type="gramStart"/>
+      <w:r>
+        <w:rPr>
+          <w:rFonts w:ascii="Consolas" w:hAnsi="Consolas"/>
+          <w:sz w:val="18"/>
+          <w:szCs w:val="18"/>
+        </w:rPr>
+        <w:t>case  4</w:t>
+      </w:r>
+      <w:proofErr w:type="gramEnd"/>
+      <w:r>
+        <w:rPr>
+          <w:rFonts w:ascii="Consolas" w:hAnsi="Consolas"/>
+          <w:sz w:val="18"/>
+          <w:szCs w:val="18"/>
+        </w:rPr>
+        <w:t>: step_y =  1; break;</w:t>
       </w:r>
       <w:r>
         <w:rPr>
@@ -28880,7 +29620,24 @@
           <w:szCs w:val="18"/>
         </w:rPr>
         <w:tab/>
-        <w:t>case  5: step_x =  1; break;</w:t>
+      </w:r>
+      <w:proofErr w:type="gramStart"/>
+      <w:r>
+        <w:rPr>
+          <w:rFonts w:ascii="Consolas" w:hAnsi="Consolas"/>
+          <w:sz w:val="18"/>
+          <w:szCs w:val="18"/>
+        </w:rPr>
+        <w:t>case  5</w:t>
+      </w:r>
+      <w:proofErr w:type="gramEnd"/>
+      <w:r>
+        <w:rPr>
+          <w:rFonts w:ascii="Consolas" w:hAnsi="Consolas"/>
+          <w:sz w:val="18"/>
+          <w:szCs w:val="18"/>
+        </w:rPr>
+        <w:t>: step_x =  1; break;</w:t>
       </w:r>
       <w:r>
         <w:rPr>
@@ -28916,7 +29673,24 @@
           <w:szCs w:val="18"/>
         </w:rPr>
         <w:tab/>
-        <w:t>case  6: step_x = -1; break;</w:t>
+      </w:r>
+      <w:proofErr w:type="gramStart"/>
+      <w:r>
+        <w:rPr>
+          <w:rFonts w:ascii="Consolas" w:hAnsi="Consolas"/>
+          <w:sz w:val="18"/>
+          <w:szCs w:val="18"/>
+        </w:rPr>
+        <w:t>case  6</w:t>
+      </w:r>
+      <w:proofErr w:type="gramEnd"/>
+      <w:r>
+        <w:rPr>
+          <w:rFonts w:ascii="Consolas" w:hAnsi="Consolas"/>
+          <w:sz w:val="18"/>
+          <w:szCs w:val="18"/>
+        </w:rPr>
+        <w:t>: step_x = -1; break;</w:t>
       </w:r>
       <w:r>
         <w:rPr>
@@ -28952,7 +29726,24 @@
           <w:szCs w:val="18"/>
         </w:rPr>
         <w:tab/>
-        <w:t>case  7: step_y = -1; break;</w:t>
+      </w:r>
+      <w:proofErr w:type="gramStart"/>
+      <w:r>
+        <w:rPr>
+          <w:rFonts w:ascii="Consolas" w:hAnsi="Consolas"/>
+          <w:sz w:val="18"/>
+          <w:szCs w:val="18"/>
+        </w:rPr>
+        <w:t>case  7</w:t>
+      </w:r>
+      <w:proofErr w:type="gramEnd"/>
+      <w:r>
+        <w:rPr>
+          <w:rFonts w:ascii="Consolas" w:hAnsi="Consolas"/>
+          <w:sz w:val="18"/>
+          <w:szCs w:val="18"/>
+        </w:rPr>
+        <w:t>: step_y = -1; break;</w:t>
       </w:r>
       <w:r>
         <w:rPr>
@@ -29023,7 +29814,24 @@
           <w:szCs w:val="18"/>
         </w:rPr>
         <w:tab/>
-        <w:t>case  8: step_y = -1; break;</w:t>
+      </w:r>
+      <w:proofErr w:type="gramStart"/>
+      <w:r>
+        <w:rPr>
+          <w:rFonts w:ascii="Consolas" w:hAnsi="Consolas"/>
+          <w:sz w:val="18"/>
+          <w:szCs w:val="18"/>
+        </w:rPr>
+        <w:t>case  8</w:t>
+      </w:r>
+      <w:proofErr w:type="gramEnd"/>
+      <w:r>
+        <w:rPr>
+          <w:rFonts w:ascii="Consolas" w:hAnsi="Consolas"/>
+          <w:sz w:val="18"/>
+          <w:szCs w:val="18"/>
+        </w:rPr>
+        <w:t>: step_y = -1; break;</w:t>
       </w:r>
       <w:r>
         <w:rPr>
@@ -29059,7 +29867,24 @@
           <w:szCs w:val="18"/>
         </w:rPr>
         <w:tab/>
-        <w:t>case  9: step_x = -1; break;</w:t>
+      </w:r>
+      <w:proofErr w:type="gramStart"/>
+      <w:r>
+        <w:rPr>
+          <w:rFonts w:ascii="Consolas" w:hAnsi="Consolas"/>
+          <w:sz w:val="18"/>
+          <w:szCs w:val="18"/>
+        </w:rPr>
+        <w:t>case  9</w:t>
+      </w:r>
+      <w:proofErr w:type="gramEnd"/>
+      <w:r>
+        <w:rPr>
+          <w:rFonts w:ascii="Consolas" w:hAnsi="Consolas"/>
+          <w:sz w:val="18"/>
+          <w:szCs w:val="18"/>
+        </w:rPr>
+        <w:t>: step_x = -1; break;</w:t>
       </w:r>
       <w:r>
         <w:rPr>
@@ -29095,7 +29920,24 @@
           <w:szCs w:val="18"/>
         </w:rPr>
         <w:tab/>
-        <w:t>case 10: step_x =  1; break;</w:t>
+      </w:r>
+      <w:proofErr w:type="gramStart"/>
+      <w:r>
+        <w:rPr>
+          <w:rFonts w:ascii="Consolas" w:hAnsi="Consolas"/>
+          <w:sz w:val="18"/>
+          <w:szCs w:val="18"/>
+        </w:rPr>
+        <w:t>case</w:t>
+      </w:r>
+      <w:proofErr w:type="gramEnd"/>
+      <w:r>
+        <w:rPr>
+          <w:rFonts w:ascii="Consolas" w:hAnsi="Consolas"/>
+          <w:sz w:val="18"/>
+          <w:szCs w:val="18"/>
+        </w:rPr>
+        <w:t xml:space="preserve"> 10: step_x =  1; break;</w:t>
       </w:r>
       <w:r>
         <w:rPr>
@@ -29131,7 +29973,24 @@
           <w:szCs w:val="18"/>
         </w:rPr>
         <w:tab/>
-        <w:t xml:space="preserve">case 11: </w:t>
+      </w:r>
+      <w:proofErr w:type="gramStart"/>
+      <w:r>
+        <w:rPr>
+          <w:rFonts w:ascii="Consolas" w:hAnsi="Consolas"/>
+          <w:sz w:val="18"/>
+          <w:szCs w:val="18"/>
+        </w:rPr>
+        <w:t>case</w:t>
+      </w:r>
+      <w:proofErr w:type="gramEnd"/>
+      <w:r>
+        <w:rPr>
+          <w:rFonts w:ascii="Consolas" w:hAnsi="Consolas"/>
+          <w:sz w:val="18"/>
+          <w:szCs w:val="18"/>
+        </w:rPr>
+        <w:t xml:space="preserve"> 11: </w:t>
       </w:r>
       <w:r>
         <w:rPr>
@@ -29183,7 +30042,24 @@
           <w:szCs w:val="18"/>
         </w:rPr>
         <w:tab/>
-        <w:t>case 12: step_x =  1; break;</w:t>
+      </w:r>
+      <w:proofErr w:type="gramStart"/>
+      <w:r>
+        <w:rPr>
+          <w:rFonts w:ascii="Consolas" w:hAnsi="Consolas"/>
+          <w:sz w:val="18"/>
+          <w:szCs w:val="18"/>
+        </w:rPr>
+        <w:t>case</w:t>
+      </w:r>
+      <w:proofErr w:type="gramEnd"/>
+      <w:r>
+        <w:rPr>
+          <w:rFonts w:ascii="Consolas" w:hAnsi="Consolas"/>
+          <w:sz w:val="18"/>
+          <w:szCs w:val="18"/>
+        </w:rPr>
+        <w:t xml:space="preserve"> 12: step_x =  1; break;</w:t>
       </w:r>
       <w:r>
         <w:rPr>
@@ -29219,7 +30095,24 @@
           <w:szCs w:val="18"/>
         </w:rPr>
         <w:tab/>
-        <w:t>case 13: step_y = -1; break;</w:t>
+      </w:r>
+      <w:proofErr w:type="gramStart"/>
+      <w:r>
+        <w:rPr>
+          <w:rFonts w:ascii="Consolas" w:hAnsi="Consolas"/>
+          <w:sz w:val="18"/>
+          <w:szCs w:val="18"/>
+        </w:rPr>
+        <w:t>case</w:t>
+      </w:r>
+      <w:proofErr w:type="gramEnd"/>
+      <w:r>
+        <w:rPr>
+          <w:rFonts w:ascii="Consolas" w:hAnsi="Consolas"/>
+          <w:sz w:val="18"/>
+          <w:szCs w:val="18"/>
+        </w:rPr>
+        <w:t xml:space="preserve"> 13: step_y = -1; break;</w:t>
       </w:r>
       <w:r>
         <w:rPr>
@@ -29255,7 +30148,24 @@
           <w:szCs w:val="18"/>
         </w:rPr>
         <w:tab/>
-        <w:t>case 14: step_y =  1; break;</w:t>
+      </w:r>
+      <w:proofErr w:type="gramStart"/>
+      <w:r>
+        <w:rPr>
+          <w:rFonts w:ascii="Consolas" w:hAnsi="Consolas"/>
+          <w:sz w:val="18"/>
+          <w:szCs w:val="18"/>
+        </w:rPr>
+        <w:t>case</w:t>
+      </w:r>
+      <w:proofErr w:type="gramEnd"/>
+      <w:r>
+        <w:rPr>
+          <w:rFonts w:ascii="Consolas" w:hAnsi="Consolas"/>
+          <w:sz w:val="18"/>
+          <w:szCs w:val="18"/>
+        </w:rPr>
+        <w:t xml:space="preserve"> 14: step_y =  1; break;</w:t>
       </w:r>
       <w:r>
         <w:rPr>
@@ -29277,13 +30187,23 @@
           <w:szCs w:val="18"/>
         </w:rPr>
       </w:pPr>
-      <w:r>
-        <w:rPr>
-          <w:rFonts w:ascii="Consolas" w:hAnsi="Consolas"/>
-          <w:sz w:val="18"/>
-          <w:szCs w:val="18"/>
-        </w:rPr>
-        <w:t>case 15: step_x = -1; break;</w:t>
+      <w:proofErr w:type="gramStart"/>
+      <w:r>
+        <w:rPr>
+          <w:rFonts w:ascii="Consolas" w:hAnsi="Consolas"/>
+          <w:sz w:val="18"/>
+          <w:szCs w:val="18"/>
+        </w:rPr>
+        <w:t>case</w:t>
+      </w:r>
+      <w:proofErr w:type="gramEnd"/>
+      <w:r>
+        <w:rPr>
+          <w:rFonts w:ascii="Consolas" w:hAnsi="Consolas"/>
+          <w:sz w:val="18"/>
+          <w:szCs w:val="18"/>
+        </w:rPr>
+        <w:t xml:space="preserve"> 15: step_x = -1; break;</w:t>
       </w:r>
       <w:r>
         <w:rPr>
@@ -29487,18 +30407,31 @@
           <w:lang w:val="ro-RO"/>
         </w:rPr>
       </w:pPr>
-      <w:bookmarkStart w:id="80" w:name="_Toc125258"/>
+      <w:bookmarkStart w:id="81" w:name="_Toc125258"/>
       <w:r>
         <w:t xml:space="preserve">Figura </w:t>
       </w:r>
-      <w:fldSimple w:instr=" SEQ Figura \* ARABIC ">
-        <w:r>
-          <w:rPr>
-            <w:noProof/>
-          </w:rPr>
-          <w:t>23</w:t>
-        </w:r>
-      </w:fldSimple>
+      <w:r>
+        <w:fldChar w:fldCharType="begin"/>
+      </w:r>
+      <w:r>
+        <w:instrText xml:space="preserve"> SEQ Figura \* ARABIC </w:instrText>
+      </w:r>
+      <w:r>
+        <w:fldChar w:fldCharType="separate"/>
+      </w:r>
+      <w:r>
+        <w:rPr>
+          <w:noProof/>
+        </w:rPr>
+        <w:t>23</w:t>
+      </w:r>
+      <w:r>
+        <w:rPr>
+          <w:noProof/>
+        </w:rPr>
+        <w:fldChar w:fldCharType="end"/>
+      </w:r>
       <w:r>
         <w:t xml:space="preserve"> –</w:t>
       </w:r>
@@ -29511,7 +30444,7 @@
       <w:r>
         <w:t>circulare pentru desenarea unui cerc</w:t>
       </w:r>
-      <w:bookmarkEnd w:id="80"/>
+      <w:bookmarkEnd w:id="81"/>
     </w:p>
     <w:p>
       <w:pPr>
@@ -29575,9 +30508,9 @@
           <w:lang w:val="ro-RO"/>
         </w:rPr>
       </w:pPr>
-      <w:bookmarkStart w:id="81" w:name="_Ref536698682"/>
-      <w:bookmarkStart w:id="82" w:name="_Ref536702406"/>
-      <w:bookmarkStart w:id="83" w:name="_Toc125219"/>
+      <w:bookmarkStart w:id="82" w:name="_Ref536698682"/>
+      <w:bookmarkStart w:id="83" w:name="_Ref536702406"/>
+      <w:bookmarkStart w:id="84" w:name="_Toc125219"/>
       <w:r>
         <w:rPr>
           <w:lang w:val="ro-RO"/>
@@ -29585,9 +30518,9 @@
         <w:lastRenderedPageBreak/>
         <w:t>Implementare</w:t>
       </w:r>
-      <w:bookmarkEnd w:id="81"/>
       <w:bookmarkEnd w:id="82"/>
       <w:bookmarkEnd w:id="83"/>
+      <w:bookmarkEnd w:id="84"/>
     </w:p>
     <w:p>
       <w:pPr>
@@ -29772,14 +30705,14 @@
           <w:lang w:val="ro-RO"/>
         </w:rPr>
       </w:pPr>
-      <w:bookmarkStart w:id="84" w:name="_Toc125220"/>
+      <w:bookmarkStart w:id="85" w:name="_Toc125220"/>
       <w:r>
         <w:rPr>
           <w:lang w:val="ro-RO"/>
         </w:rPr>
         <w:t>Arhitectura generală a aplicației</w:t>
       </w:r>
-      <w:bookmarkEnd w:id="84"/>
+      <w:bookmarkEnd w:id="85"/>
     </w:p>
     <w:p>
       <w:pPr>
@@ -29878,22 +30811,35 @@
           <w:lang w:val="ro-RO"/>
         </w:rPr>
       </w:pPr>
-      <w:bookmarkStart w:id="85" w:name="_Toc125259"/>
+      <w:bookmarkStart w:id="86" w:name="_Toc125259"/>
       <w:r>
         <w:t xml:space="preserve">Figura </w:t>
       </w:r>
-      <w:fldSimple w:instr=" SEQ Figura \* ARABIC ">
-        <w:r>
-          <w:rPr>
-            <w:noProof/>
-          </w:rPr>
-          <w:t>24</w:t>
-        </w:r>
-      </w:fldSimple>
+      <w:r>
+        <w:fldChar w:fldCharType="begin"/>
+      </w:r>
+      <w:r>
+        <w:instrText xml:space="preserve"> SEQ Figura \* ARABIC </w:instrText>
+      </w:r>
+      <w:r>
+        <w:fldChar w:fldCharType="separate"/>
+      </w:r>
+      <w:r>
+        <w:rPr>
+          <w:noProof/>
+        </w:rPr>
+        <w:t>24</w:t>
+      </w:r>
+      <w:r>
+        <w:rPr>
+          <w:noProof/>
+        </w:rPr>
+        <w:fldChar w:fldCharType="end"/>
+      </w:r>
       <w:r>
         <w:t xml:space="preserve"> – Diagrama de descompunere funcțională</w:t>
       </w:r>
-      <w:bookmarkEnd w:id="85"/>
+      <w:bookmarkEnd w:id="86"/>
     </w:p>
     <w:p>
       <w:pPr>
@@ -30546,7 +31492,7 @@
       <w:r>
         <w:lastRenderedPageBreak/>
         <w:pict>
-          <v:shape id="_x0000_i1032" type="#_x0000_t75" style="width:444pt;height:484.5pt">
+          <v:shape id="_x0000_i1033" type="#_x0000_t75" style="width:444pt;height:484.5pt">
             <v:imagedata r:id="rId34" o:title="arhitectura_1"/>
           </v:shape>
         </w:pict>
@@ -30557,22 +31503,35 @@
         <w:pStyle w:val="Caption"/>
         <w:jc w:val="center"/>
       </w:pPr>
-      <w:bookmarkStart w:id="86" w:name="_Toc125260"/>
+      <w:bookmarkStart w:id="87" w:name="_Toc125260"/>
       <w:r>
         <w:t xml:space="preserve">Figura </w:t>
       </w:r>
-      <w:fldSimple w:instr=" SEQ Figura \* ARABIC ">
-        <w:r>
-          <w:rPr>
-            <w:noProof/>
-          </w:rPr>
-          <w:t>25</w:t>
-        </w:r>
-      </w:fldSimple>
+      <w:r>
+        <w:fldChar w:fldCharType="begin"/>
+      </w:r>
+      <w:r>
+        <w:instrText xml:space="preserve"> SEQ Figura \* ARABIC </w:instrText>
+      </w:r>
+      <w:r>
+        <w:fldChar w:fldCharType="separate"/>
+      </w:r>
+      <w:r>
+        <w:rPr>
+          <w:noProof/>
+        </w:rPr>
+        <w:t>25</w:t>
+      </w:r>
+      <w:r>
+        <w:rPr>
+          <w:noProof/>
+        </w:rPr>
+        <w:fldChar w:fldCharType="end"/>
+      </w:r>
       <w:r>
         <w:t xml:space="preserve"> – Diagrama claselor</w:t>
       </w:r>
-      <w:bookmarkEnd w:id="86"/>
+      <w:bookmarkEnd w:id="87"/>
     </w:p>
     <w:p>
       <w:pPr>
@@ -30589,7 +31548,7 @@
           <w:lang w:val="ro-RO"/>
         </w:rPr>
       </w:pPr>
-      <w:bookmarkStart w:id="87" w:name="_Toc125221"/>
+      <w:bookmarkStart w:id="88" w:name="_Toc125221"/>
       <w:r>
         <w:rPr>
           <w:lang w:val="ro-RO"/>
@@ -30603,7 +31562,7 @@
         </w:rPr>
         <w:t>Machine</w:t>
       </w:r>
-      <w:bookmarkEnd w:id="87"/>
+      <w:bookmarkEnd w:id="88"/>
     </w:p>
     <w:p>
       <w:pPr>
@@ -30810,22 +31769,35 @@
           <w:lang w:val="ro-RO"/>
         </w:rPr>
       </w:pPr>
-      <w:bookmarkStart w:id="88" w:name="_Toc125261"/>
+      <w:bookmarkStart w:id="89" w:name="_Toc125261"/>
       <w:r>
         <w:t xml:space="preserve">Figura </w:t>
       </w:r>
-      <w:fldSimple w:instr=" SEQ Figura \* ARABIC ">
-        <w:r>
-          <w:rPr>
-            <w:noProof/>
-          </w:rPr>
-          <w:t>26</w:t>
-        </w:r>
-      </w:fldSimple>
+      <w:r>
+        <w:fldChar w:fldCharType="begin"/>
+      </w:r>
+      <w:r>
+        <w:instrText xml:space="preserve"> SEQ Figura \* ARABIC </w:instrText>
+      </w:r>
+      <w:r>
+        <w:fldChar w:fldCharType="separate"/>
+      </w:r>
+      <w:r>
+        <w:rPr>
+          <w:noProof/>
+        </w:rPr>
+        <w:t>26</w:t>
+      </w:r>
+      <w:r>
+        <w:rPr>
+          <w:noProof/>
+        </w:rPr>
+        <w:fldChar w:fldCharType="end"/>
+      </w:r>
       <w:r>
         <w:t xml:space="preserve"> – Structura pentru starea comenzilor modale</w:t>
       </w:r>
-      <w:bookmarkEnd w:id="88"/>
+      <w:bookmarkEnd w:id="89"/>
       <w:r>
         <w:t xml:space="preserve">  </w:t>
       </w:r>
@@ -31137,22 +32109,35 @@
           <w:lang w:val="ro-RO"/>
         </w:rPr>
       </w:pPr>
-      <w:bookmarkStart w:id="89" w:name="_Toc125262"/>
+      <w:bookmarkStart w:id="90" w:name="_Toc125262"/>
       <w:r>
         <w:t xml:space="preserve">Figura </w:t>
       </w:r>
-      <w:fldSimple w:instr=" SEQ Figura \* ARABIC ">
-        <w:r>
-          <w:rPr>
-            <w:noProof/>
-          </w:rPr>
-          <w:t>27</w:t>
-        </w:r>
-      </w:fldSimple>
+      <w:r>
+        <w:fldChar w:fldCharType="begin"/>
+      </w:r>
+      <w:r>
+        <w:instrText xml:space="preserve"> SEQ Figura \* ARABIC </w:instrText>
+      </w:r>
+      <w:r>
+        <w:fldChar w:fldCharType="separate"/>
+      </w:r>
+      <w:r>
+        <w:rPr>
+          <w:noProof/>
+        </w:rPr>
+        <w:t>27</w:t>
+      </w:r>
+      <w:r>
+        <w:rPr>
+          <w:noProof/>
+        </w:rPr>
+        <w:fldChar w:fldCharType="end"/>
+      </w:r>
       <w:r>
         <w:t xml:space="preserve"> – Structura interna a unei comenzi de deplasare</w:t>
       </w:r>
-      <w:bookmarkEnd w:id="89"/>
+      <w:bookmarkEnd w:id="90"/>
     </w:p>
     <w:p>
       <w:pPr>
@@ -31420,18 +32405,31 @@
           <w:lang w:val="ro-RO"/>
         </w:rPr>
       </w:pPr>
-      <w:bookmarkStart w:id="90" w:name="_Toc125263"/>
+      <w:bookmarkStart w:id="91" w:name="_Toc125263"/>
       <w:r>
         <w:t xml:space="preserve">Figura </w:t>
       </w:r>
-      <w:fldSimple w:instr=" SEQ Figura \* ARABIC ">
-        <w:r>
-          <w:rPr>
-            <w:noProof/>
-          </w:rPr>
-          <w:t>28</w:t>
-        </w:r>
-      </w:fldSimple>
+      <w:r>
+        <w:fldChar w:fldCharType="begin"/>
+      </w:r>
+      <w:r>
+        <w:instrText xml:space="preserve"> SEQ Figura \* ARABIC </w:instrText>
+      </w:r>
+      <w:r>
+        <w:fldChar w:fldCharType="separate"/>
+      </w:r>
+      <w:r>
+        <w:rPr>
+          <w:noProof/>
+        </w:rPr>
+        <w:t>28</w:t>
+      </w:r>
+      <w:r>
+        <w:rPr>
+          <w:noProof/>
+        </w:rPr>
+        <w:fldChar w:fldCharType="end"/>
+      </w:r>
       <w:r>
         <w:t xml:space="preserve"> –</w:t>
       </w:r>
@@ -31441,7 +32439,7 @@
       <w:r>
         <w:t>Câmpurile din clasa Machine</w:t>
       </w:r>
-      <w:bookmarkEnd w:id="90"/>
+      <w:bookmarkEnd w:id="91"/>
     </w:p>
     <w:p>
       <w:pPr>
@@ -31458,14 +32456,14 @@
           <w:lang w:val="ro-RO"/>
         </w:rPr>
       </w:pPr>
-      <w:bookmarkStart w:id="91" w:name="_Toc125222"/>
+      <w:bookmarkStart w:id="92" w:name="_Toc125222"/>
       <w:r>
         <w:rPr>
           <w:lang w:val="ro-RO"/>
         </w:rPr>
         <w:t>Clasa Motor</w:t>
       </w:r>
-      <w:bookmarkEnd w:id="91"/>
+      <w:bookmarkEnd w:id="92"/>
     </w:p>
     <w:p>
       <w:pPr>
@@ -31741,18 +32739,31 @@
           <w:lang w:val="ro-RO"/>
         </w:rPr>
       </w:pPr>
-      <w:bookmarkStart w:id="92" w:name="_Toc125264"/>
+      <w:bookmarkStart w:id="93" w:name="_Toc125264"/>
       <w:r>
         <w:t xml:space="preserve">Figura </w:t>
       </w:r>
-      <w:fldSimple w:instr=" SEQ Figura \* ARABIC ">
-        <w:r>
-          <w:rPr>
-            <w:noProof/>
-          </w:rPr>
-          <w:t>29</w:t>
-        </w:r>
-      </w:fldSimple>
+      <w:r>
+        <w:fldChar w:fldCharType="begin"/>
+      </w:r>
+      <w:r>
+        <w:instrText xml:space="preserve"> SEQ Figura \* ARABIC </w:instrText>
+      </w:r>
+      <w:r>
+        <w:fldChar w:fldCharType="separate"/>
+      </w:r>
+      <w:r>
+        <w:rPr>
+          <w:noProof/>
+        </w:rPr>
+        <w:t>29</w:t>
+      </w:r>
+      <w:r>
+        <w:rPr>
+          <w:noProof/>
+        </w:rPr>
+        <w:fldChar w:fldCharType="end"/>
+      </w:r>
       <w:r>
         <w:t xml:space="preserve"> –</w:t>
       </w:r>
@@ -31768,7 +32779,7 @@
       <w:r>
         <w:t xml:space="preserve"> din clasa Motor</w:t>
       </w:r>
-      <w:bookmarkEnd w:id="92"/>
+      <w:bookmarkEnd w:id="93"/>
     </w:p>
     <w:p>
       <w:pPr>
@@ -32460,22 +33471,35 @@
         <w:pStyle w:val="Caption"/>
         <w:jc w:val="center"/>
       </w:pPr>
-      <w:bookmarkStart w:id="93" w:name="_Toc125265"/>
+      <w:bookmarkStart w:id="94" w:name="_Toc125265"/>
       <w:r>
         <w:t xml:space="preserve">Figura </w:t>
       </w:r>
-      <w:fldSimple w:instr=" SEQ Figura \* ARABIC ">
-        <w:r>
-          <w:rPr>
-            <w:noProof/>
-          </w:rPr>
-          <w:t>30</w:t>
-        </w:r>
-      </w:fldSimple>
+      <w:r>
+        <w:fldChar w:fldCharType="begin"/>
+      </w:r>
+      <w:r>
+        <w:instrText xml:space="preserve"> SEQ Figura \* ARABIC </w:instrText>
+      </w:r>
+      <w:r>
+        <w:fldChar w:fldCharType="separate"/>
+      </w:r>
+      <w:r>
+        <w:rPr>
+          <w:noProof/>
+        </w:rPr>
+        <w:t>30</w:t>
+      </w:r>
+      <w:r>
+        <w:rPr>
+          <w:noProof/>
+        </w:rPr>
+        <w:fldChar w:fldCharType="end"/>
+      </w:r>
       <w:r>
         <w:t xml:space="preserve"> – Implemetarea funcției step a clasei Motor</w:t>
       </w:r>
-      <w:bookmarkEnd w:id="93"/>
+      <w:bookmarkEnd w:id="94"/>
     </w:p>
     <w:p>
       <w:pPr>
@@ -32851,18 +33875,31 @@
           <w:i/>
         </w:rPr>
       </w:pPr>
-      <w:bookmarkStart w:id="94" w:name="_Toc125266"/>
+      <w:bookmarkStart w:id="95" w:name="_Toc125266"/>
       <w:r>
         <w:t xml:space="preserve">Figura </w:t>
       </w:r>
-      <w:fldSimple w:instr=" SEQ Figura \* ARABIC ">
-        <w:r>
-          <w:rPr>
-            <w:noProof/>
-          </w:rPr>
-          <w:t>31</w:t>
-        </w:r>
-      </w:fldSimple>
+      <w:r>
+        <w:fldChar w:fldCharType="begin"/>
+      </w:r>
+      <w:r>
+        <w:instrText xml:space="preserve"> SEQ Figura \* ARABIC </w:instrText>
+      </w:r>
+      <w:r>
+        <w:fldChar w:fldCharType="separate"/>
+      </w:r>
+      <w:r>
+        <w:rPr>
+          <w:noProof/>
+        </w:rPr>
+        <w:t>31</w:t>
+      </w:r>
+      <w:r>
+        <w:rPr>
+          <w:noProof/>
+        </w:rPr>
+        <w:fldChar w:fldCharType="end"/>
+      </w:r>
       <w:r>
         <w:t xml:space="preserve"> – Implementarea interfeței </w:t>
       </w:r>
@@ -32872,7 +33909,7 @@
         </w:rPr>
         <w:t>getPosițion</w:t>
       </w:r>
-      <w:bookmarkEnd w:id="94"/>
+      <w:bookmarkEnd w:id="95"/>
     </w:p>
     <w:p>
       <w:pPr>
@@ -32882,7 +33919,7 @@
           <w:lang w:val="ro-RO"/>
         </w:rPr>
       </w:pPr>
-      <w:bookmarkStart w:id="95" w:name="_Toc125223"/>
+      <w:bookmarkStart w:id="96" w:name="_Toc125223"/>
       <w:r>
         <w:rPr>
           <w:lang w:val="ro-RO"/>
@@ -32895,7 +33932,7 @@
         </w:rPr>
         <w:t>ie</w:t>
       </w:r>
-      <w:bookmarkEnd w:id="95"/>
+      <w:bookmarkEnd w:id="96"/>
     </w:p>
     <w:p>
       <w:pPr>
@@ -32927,16 +33964,16 @@
           <w:lang w:val="ro-RO"/>
         </w:rPr>
       </w:pPr>
-      <w:bookmarkStart w:id="96" w:name="_Ref536699235"/>
-      <w:bookmarkStart w:id="97" w:name="_Toc125224"/>
+      <w:bookmarkStart w:id="97" w:name="_Ref536699235"/>
+      <w:bookmarkStart w:id="98" w:name="_Toc125224"/>
       <w:r>
         <w:rPr>
           <w:lang w:val="ro-RO"/>
         </w:rPr>
         <w:t>Configurația Hardware</w:t>
       </w:r>
-      <w:bookmarkEnd w:id="96"/>
       <w:bookmarkEnd w:id="97"/>
+      <w:bookmarkEnd w:id="98"/>
     </w:p>
     <w:tbl>
       <w:tblPr>
@@ -33351,7 +34388,7 @@
                 <w:lang w:val="ro-RO"/>
               </w:rPr>
             </w:pPr>
-            <w:bookmarkStart w:id="98" w:name="_Toc125267"/>
+            <w:bookmarkStart w:id="99" w:name="_Toc125267"/>
             <w:r>
               <w:rPr>
                 <w:lang w:val="ro-RO"/>
@@ -33401,7 +34438,7 @@
               </w:rPr>
               <w:t>de configurație hardware</w:t>
             </w:r>
-            <w:bookmarkEnd w:id="98"/>
+            <w:bookmarkEnd w:id="99"/>
           </w:p>
           <w:p>
             <w:pPr>
@@ -33429,14 +34466,14 @@
           <w:lang w:val="ro-RO"/>
         </w:rPr>
       </w:pPr>
-      <w:bookmarkStart w:id="99" w:name="_Toc125225"/>
+      <w:bookmarkStart w:id="100" w:name="_Toc125225"/>
       <w:r>
         <w:rPr>
           <w:lang w:val="ro-RO"/>
         </w:rPr>
         <w:t>Configurația CNC-ului</w:t>
       </w:r>
-      <w:bookmarkEnd w:id="99"/>
+      <w:bookmarkEnd w:id="100"/>
     </w:p>
     <w:tbl>
       <w:tblPr>
@@ -34064,7 +35101,7 @@
                 <w:lang w:val="ro-RO"/>
               </w:rPr>
             </w:pPr>
-            <w:bookmarkStart w:id="100" w:name="_Toc125268"/>
+            <w:bookmarkStart w:id="101" w:name="_Toc125268"/>
             <w:r>
               <w:rPr>
                 <w:lang w:val="ro-RO"/>
@@ -34114,7 +35151,7 @@
               </w:rPr>
               <w:t>de configurație a CNC-ului</w:t>
             </w:r>
-            <w:bookmarkEnd w:id="100"/>
+            <w:bookmarkEnd w:id="101"/>
           </w:p>
         </w:tc>
       </w:tr>
@@ -34133,14 +35170,14 @@
           <w:lang w:val="ro-RO"/>
         </w:rPr>
       </w:pPr>
-      <w:bookmarkStart w:id="101" w:name="_Toc125226"/>
+      <w:bookmarkStart w:id="102" w:name="_Toc125226"/>
       <w:r>
         <w:rPr>
           <w:lang w:val="ro-RO"/>
         </w:rPr>
         <w:t>Implementarea comunicației</w:t>
       </w:r>
-      <w:bookmarkEnd w:id="101"/>
+      <w:bookmarkEnd w:id="102"/>
     </w:p>
     <w:p>
       <w:pPr>
@@ -34507,16 +35544,16 @@
           <w:lang w:val="ro-RO"/>
         </w:rPr>
       </w:pPr>
-      <w:bookmarkStart w:id="102" w:name="_Ref536624571"/>
-      <w:bookmarkStart w:id="103" w:name="_Toc125227"/>
+      <w:bookmarkStart w:id="103" w:name="_Ref536624571"/>
+      <w:bookmarkStart w:id="104" w:name="_Toc125227"/>
       <w:r>
         <w:rPr>
           <w:lang w:val="ro-RO"/>
         </w:rPr>
         <w:t>Problema preciziei a numerelor fracționare</w:t>
       </w:r>
-      <w:bookmarkEnd w:id="102"/>
       <w:bookmarkEnd w:id="103"/>
+      <w:bookmarkEnd w:id="104"/>
     </w:p>
     <w:p>
       <w:pPr>
@@ -35692,7 +36729,7 @@
           <w:lang w:val="ro-RO"/>
         </w:rPr>
       </w:pPr>
-      <w:bookmarkStart w:id="104" w:name="_Toc125228"/>
+      <w:bookmarkStart w:id="105" w:name="_Toc125228"/>
       <w:r>
         <w:rPr>
           <w:lang w:val="ro-RO"/>
@@ -35705,7 +36742,7 @@
         </w:rPr>
         <w:t>aplicației pentru comunicația USB</w:t>
       </w:r>
-      <w:bookmarkEnd w:id="104"/>
+      <w:bookmarkEnd w:id="105"/>
     </w:p>
     <w:p>
       <w:pPr>
@@ -35983,8 +37020,8 @@
           <w:lang w:val="ro-RO"/>
         </w:rPr>
       </w:pPr>
-      <w:bookmarkStart w:id="105" w:name="_Ref536702459"/>
-      <w:bookmarkStart w:id="106" w:name="_Toc125229"/>
+      <w:bookmarkStart w:id="106" w:name="_Ref536702459"/>
+      <w:bookmarkStart w:id="107" w:name="_Toc125229"/>
       <w:r>
         <w:rPr>
           <w:lang w:val="ro-RO"/>
@@ -35992,8 +37029,8 @@
         <w:lastRenderedPageBreak/>
         <w:t>Utilizare</w:t>
       </w:r>
-      <w:bookmarkEnd w:id="105"/>
       <w:bookmarkEnd w:id="106"/>
+      <w:bookmarkEnd w:id="107"/>
     </w:p>
     <w:p>
       <w:pPr>
@@ -36358,14 +37395,14 @@
           <w:lang w:val="ro-RO"/>
         </w:rPr>
       </w:pPr>
-      <w:bookmarkStart w:id="107" w:name="_Toc125230"/>
+      <w:bookmarkStart w:id="108" w:name="_Toc125230"/>
       <w:r>
         <w:rPr>
           <w:lang w:val="ro-RO"/>
         </w:rPr>
         <w:t>Pregătirea CNC-ului pentru desenare</w:t>
       </w:r>
-      <w:bookmarkEnd w:id="107"/>
+      <w:bookmarkEnd w:id="108"/>
     </w:p>
     <w:p>
       <w:pPr>
@@ -36491,13 +37528,7 @@
         <w:rPr>
           <w:lang w:val="ro-RO"/>
         </w:rPr>
-        <w:t xml:space="preserve"> </w:t>
-      </w:r>
-      <w:r>
-        <w:rPr>
-          <w:lang w:val="ro-RO"/>
-        </w:rPr>
-        <w:t xml:space="preserve">(a se vedea imaginea din </w:t>
+        <w:t xml:space="preserve"> (a se vedea imaginea din </w:t>
       </w:r>
       <w:r>
         <w:rPr>
@@ -36618,24 +37649,37 @@
           <w:lang w:val="ro-RO"/>
         </w:rPr>
       </w:pPr>
-      <w:bookmarkStart w:id="108" w:name="_Ref97250"/>
-      <w:bookmarkStart w:id="109" w:name="_Toc125269"/>
+      <w:bookmarkStart w:id="109" w:name="_Ref97250"/>
+      <w:bookmarkStart w:id="110" w:name="_Toc125269"/>
       <w:r>
         <w:t xml:space="preserve">Figura </w:t>
       </w:r>
-      <w:fldSimple w:instr=" SEQ Figura \* ARABIC ">
-        <w:r>
-          <w:rPr>
-            <w:noProof/>
-          </w:rPr>
-          <w:t>34</w:t>
-        </w:r>
-      </w:fldSimple>
-      <w:bookmarkEnd w:id="108"/>
+      <w:r>
+        <w:fldChar w:fldCharType="begin"/>
+      </w:r>
+      <w:r>
+        <w:instrText xml:space="preserve"> SEQ Figura \* ARABIC </w:instrText>
+      </w:r>
+      <w:r>
+        <w:fldChar w:fldCharType="separate"/>
+      </w:r>
+      <w:r>
+        <w:rPr>
+          <w:noProof/>
+        </w:rPr>
+        <w:t>34</w:t>
+      </w:r>
+      <w:r>
+        <w:rPr>
+          <w:noProof/>
+        </w:rPr>
+        <w:fldChar w:fldCharType="end"/>
+      </w:r>
+      <w:bookmarkEnd w:id="109"/>
       <w:r>
         <w:t xml:space="preserve"> – Ajustarea endstop-ului de pe axa Z</w:t>
       </w:r>
-      <w:bookmarkEnd w:id="109"/>
+      <w:bookmarkEnd w:id="110"/>
     </w:p>
     <w:p>
       <w:pPr>
@@ -36671,14 +37715,14 @@
           <w:lang w:val="ro-RO"/>
         </w:rPr>
       </w:pPr>
-      <w:bookmarkStart w:id="110" w:name="_Toc125231"/>
+      <w:bookmarkStart w:id="111" w:name="_Toc125231"/>
       <w:r>
         <w:rPr>
           <w:lang w:val="ro-RO"/>
         </w:rPr>
         <w:t>Pregătirea CNC-ului pentru a sculpta/grava</w:t>
       </w:r>
-      <w:bookmarkEnd w:id="110"/>
+      <w:bookmarkEnd w:id="111"/>
     </w:p>
     <w:p>
       <w:pPr>
@@ -36936,7 +37980,7 @@
                 <w:lang w:val="ro-RO"/>
               </w:rPr>
             </w:pPr>
-            <w:bookmarkStart w:id="111" w:name="_Toc125270"/>
+            <w:bookmarkStart w:id="112" w:name="_Toc125270"/>
             <w:r>
               <w:rPr>
                 <w:lang w:val="ro-RO"/>
@@ -36980,7 +38024,7 @@
               </w:rPr>
               <w:t xml:space="preserve"> – Poziționare unealtă</w:t>
             </w:r>
-            <w:bookmarkEnd w:id="111"/>
+            <w:bookmarkEnd w:id="112"/>
           </w:p>
         </w:tc>
       </w:tr>
@@ -37053,7 +38097,7 @@
           <w:lang w:val="ro-RO"/>
         </w:rPr>
       </w:pPr>
-      <w:bookmarkStart w:id="112" w:name="_Toc125232"/>
+      <w:bookmarkStart w:id="113" w:name="_Toc125232"/>
       <w:r>
         <w:rPr>
           <w:lang w:val="ro-RO"/>
@@ -37061,7 +38105,7 @@
         <w:lastRenderedPageBreak/>
         <w:t>Concluzii</w:t>
       </w:r>
-      <w:bookmarkEnd w:id="112"/>
+      <w:bookmarkEnd w:id="113"/>
     </w:p>
     <w:p>
       <w:pPr>
@@ -37268,22 +38312,35 @@
           <w:lang w:val="ro-RO"/>
         </w:rPr>
       </w:pPr>
-      <w:bookmarkStart w:id="113" w:name="_Toc125271"/>
+      <w:bookmarkStart w:id="114" w:name="_Toc125271"/>
       <w:r>
         <w:t xml:space="preserve">Figura </w:t>
       </w:r>
-      <w:fldSimple w:instr=" SEQ Figura \* ARABIC ">
-        <w:r>
-          <w:rPr>
-            <w:noProof/>
-          </w:rPr>
-          <w:t>36</w:t>
-        </w:r>
-      </w:fldSimple>
+      <w:r>
+        <w:fldChar w:fldCharType="begin"/>
+      </w:r>
+      <w:r>
+        <w:instrText xml:space="preserve"> SEQ Figura \* ARABIC </w:instrText>
+      </w:r>
+      <w:r>
+        <w:fldChar w:fldCharType="separate"/>
+      </w:r>
+      <w:r>
+        <w:rPr>
+          <w:noProof/>
+        </w:rPr>
+        <w:t>36</w:t>
+      </w:r>
+      <w:r>
+        <w:rPr>
+          <w:noProof/>
+        </w:rPr>
+        <w:fldChar w:fldCharType="end"/>
+      </w:r>
       <w:r>
         <w:t xml:space="preserve"> – Memoria utilizată de aplicație</w:t>
       </w:r>
-      <w:bookmarkEnd w:id="113"/>
+      <w:bookmarkEnd w:id="114"/>
     </w:p>
     <w:p>
       <w:pPr>
@@ -37292,7 +38349,7 @@
           <w:lang w:val="ro-RO"/>
         </w:rPr>
       </w:pPr>
-      <w:bookmarkStart w:id="114" w:name="_Toc125233"/>
+      <w:bookmarkStart w:id="115" w:name="_Toc125233"/>
       <w:r>
         <w:rPr>
           <w:lang w:val="ro-RO"/>
@@ -37335,7 +38392,7 @@
         </w:rPr>
         <w:t xml:space="preserve"> protocolului de comunicație</w:t>
       </w:r>
-      <w:bookmarkEnd w:id="114"/>
+      <w:bookmarkEnd w:id="115"/>
     </w:p>
     <w:p>
       <w:pPr>
@@ -37445,7 +38502,7 @@
           <w:lang w:val="ro-RO"/>
         </w:rPr>
       </w:pPr>
-      <w:bookmarkStart w:id="115" w:name="_Toc125234"/>
+      <w:bookmarkStart w:id="116" w:name="_Toc125234"/>
       <w:r>
         <w:rPr>
           <w:lang w:val="ro-RO"/>
@@ -37471,7 +38528,7 @@
         </w:rPr>
         <w:t xml:space="preserve"> de patul de desenare</w:t>
       </w:r>
-      <w:bookmarkEnd w:id="115"/>
+      <w:bookmarkEnd w:id="116"/>
     </w:p>
     <w:tbl>
       <w:tblPr>
@@ -37610,15 +38667,7 @@
               <w:rPr>
                 <w:lang w:val="ro-RO"/>
               </w:rPr>
-              <w:t>Dacă aș începe un alt  proiect asemănător, aș alege altă platformă mecanică pentru CN</w:t>
-            </w:r>
-            <w:bookmarkStart w:id="116" w:name="_GoBack"/>
-            <w:bookmarkEnd w:id="116"/>
-            <w:r>
-              <w:rPr>
-                <w:lang w:val="ro-RO"/>
-              </w:rPr>
-              <w:t>C, cel mai probabil cu un schelet făcut din metal.</w:t>
+              <w:t>Dacă aș începe un alt  proiect asemănător, aș alege altă platformă mecanică pentru CNC, cel mai probabil cu un schelet făcut din metal.</w:t>
             </w:r>
           </w:p>
         </w:tc>
@@ -37697,14 +38746,27 @@
             <w:r>
               <w:t xml:space="preserve">Figura </w:t>
             </w:r>
-            <w:fldSimple w:instr=" SEQ Figura \* ARABIC ">
-              <w:r>
-                <w:rPr>
-                  <w:noProof/>
-                </w:rPr>
-                <w:t>37</w:t>
-              </w:r>
-            </w:fldSimple>
+            <w:r>
+              <w:fldChar w:fldCharType="begin"/>
+            </w:r>
+            <w:r>
+              <w:instrText xml:space="preserve"> SEQ Figura \* ARABIC </w:instrText>
+            </w:r>
+            <w:r>
+              <w:fldChar w:fldCharType="separate"/>
+            </w:r>
+            <w:r>
+              <w:rPr>
+                <w:noProof/>
+              </w:rPr>
+              <w:t>37</w:t>
+            </w:r>
+            <w:r>
+              <w:rPr>
+                <w:noProof/>
+              </w:rPr>
+              <w:fldChar w:fldCharType="end"/>
+            </w:r>
             <w:r>
               <w:t xml:space="preserve"> – Problem</w:t>
             </w:r>
@@ -40678,6 +41740,7 @@
           <w:docPartUnique/>
         </w:docPartObj>
       </w:sdtPr>
+      <w:sdtEndPr/>
       <w:sdtContent>
         <w:p>
           <w:pPr>
@@ -40693,6 +41756,7 @@
             <w:id w:val="111145805"/>
             <w:bibliography/>
           </w:sdtPr>
+          <w:sdtEndPr/>
           <w:sdtContent>
             <w:p>
               <w:pPr>
@@ -41075,7 +42139,13 @@
         <w:rPr>
           <w:lang w:val="ro-RO"/>
         </w:rPr>
-        <w:t xml:space="preserve"> Sistem </w:t>
+        <w:t xml:space="preserve"> </w:t>
+      </w:r>
+      <w:r>
+        <w:rPr>
+          <w:lang w:val="ro-RO"/>
+        </w:rPr>
+        <w:t xml:space="preserve">Sistem </w:t>
       </w:r>
       <w:r>
         <w:rPr>
@@ -41254,7 +42324,15 @@
         <w:footnoteRef/>
       </w:r>
       <w:r>
-        <w:t xml:space="preserve"> Homing este ter</w:t>
+        <w:t xml:space="preserve"> Homing </w:t>
+      </w:r>
+      <w:proofErr w:type="gramStart"/>
+      <w:r>
+        <w:t>este</w:t>
+      </w:r>
+      <w:proofErr w:type="gramEnd"/>
+      <w:r>
+        <w:t xml:space="preserve"> ter</w:t>
       </w:r>
       <w:r>
         <w:rPr>
@@ -41402,11 +42480,19 @@
       <w:r>
         <w:t xml:space="preserve"> RAMPS </w:t>
       </w:r>
-      <w:r>
-        <w:rPr>
-          <w:lang w:val="ro-RO"/>
-        </w:rPr>
-        <w:t xml:space="preserve">este un </w:t>
+      <w:proofErr w:type="gramStart"/>
+      <w:r>
+        <w:rPr>
+          <w:lang w:val="ro-RO"/>
+        </w:rPr>
+        <w:t>este</w:t>
+      </w:r>
+      <w:proofErr w:type="gramEnd"/>
+      <w:r>
+        <w:rPr>
+          <w:lang w:val="ro-RO"/>
+        </w:rPr>
+        <w:t xml:space="preserve"> un </w:t>
       </w:r>
       <w:r>
         <w:rPr>
@@ -45762,7 +46848,7 @@
 </file>
 
 <file path=customXml/itemProps1.xml><?xml version="1.0" encoding="utf-8"?>
-<ds:datastoreItem xmlns:ds="http://schemas.openxmlformats.org/officeDocument/2006/customXml" ds:itemID="{1325C7AD-5CCA-4BFC-854C-57113444CDDF}">
+<ds:datastoreItem xmlns:ds="http://schemas.openxmlformats.org/officeDocument/2006/customXml" ds:itemID="{5660A23B-C7F5-4D82-927C-EF25F6732A37}">
   <ds:schemaRefs>
     <ds:schemaRef ds:uri="http://schemas.openxmlformats.org/officeDocument/2006/bibliography"/>
   </ds:schemaRefs>

</xml_diff>